<commit_message>
Updated docs as in #61
Fixed some of the python code as in #70
Cleaned up some of the code as in #64
</commit_message>
<xml_diff>
--- a/szakdolgozat.docx
+++ b/szakdolgozat.docx
@@ -362,7 +362,7 @@
           <w:r>
             <w:fldChar w:fldCharType="separate"/>
           </w:r>
-          <w:hyperlink w:anchor="_Toc135687674" w:history="1">
+          <w:hyperlink w:anchor="_Toc135758535" w:history="1">
             <w:r>
               <w:rPr>
                 <w:rStyle w:val="Hiperhivatkozs"/>
@@ -389,7 +389,7 @@
                 <w:noProof/>
                 <w:webHidden/>
               </w:rPr>
-              <w:instrText xml:space="preserve"> PAGEREF _Toc135687674 \h </w:instrText>
+              <w:instrText xml:space="preserve"> PAGEREF _Toc135758535 \h </w:instrText>
             </w:r>
             <w:r>
               <w:rPr>
@@ -436,7 +436,7 @@
               <w14:ligatures w14:val="standardContextual"/>
             </w:rPr>
           </w:pPr>
-          <w:hyperlink w:anchor="_Toc135687675" w:history="1">
+          <w:hyperlink w:anchor="_Toc135758536" w:history="1">
             <w:r>
               <w:rPr>
                 <w:rStyle w:val="Hiperhivatkozs"/>
@@ -463,7 +463,7 @@
                 <w:noProof/>
                 <w:webHidden/>
               </w:rPr>
-              <w:instrText xml:space="preserve"> PAGEREF _Toc135687675 \h </w:instrText>
+              <w:instrText xml:space="preserve"> PAGEREF _Toc135758536 \h </w:instrText>
             </w:r>
             <w:r>
               <w:rPr>
@@ -510,7 +510,7 @@
               <w14:ligatures w14:val="standardContextual"/>
             </w:rPr>
           </w:pPr>
-          <w:hyperlink w:anchor="_Toc135687676" w:history="1">
+          <w:hyperlink w:anchor="_Toc135758537" w:history="1">
             <w:r>
               <w:rPr>
                 <w:rStyle w:val="Hiperhivatkozs"/>
@@ -537,7 +537,7 @@
                 <w:noProof/>
                 <w:webHidden/>
               </w:rPr>
-              <w:instrText xml:space="preserve"> PAGEREF _Toc135687676 \h </w:instrText>
+              <w:instrText xml:space="preserve"> PAGEREF _Toc135758537 \h </w:instrText>
             </w:r>
             <w:r>
               <w:rPr>
@@ -584,7 +584,7 @@
               <w14:ligatures w14:val="standardContextual"/>
             </w:rPr>
           </w:pPr>
-          <w:hyperlink w:anchor="_Toc135687677" w:history="1">
+          <w:hyperlink w:anchor="_Toc135758538" w:history="1">
             <w:r>
               <w:rPr>
                 <w:rStyle w:val="Hiperhivatkozs"/>
@@ -611,7 +611,7 @@
                 <w:noProof/>
                 <w:webHidden/>
               </w:rPr>
-              <w:instrText xml:space="preserve"> PAGEREF _Toc135687677 \h </w:instrText>
+              <w:instrText xml:space="preserve"> PAGEREF _Toc135758538 \h </w:instrText>
             </w:r>
             <w:r>
               <w:rPr>
@@ -658,7 +658,7 @@
               <w14:ligatures w14:val="standardContextual"/>
             </w:rPr>
           </w:pPr>
-          <w:hyperlink w:anchor="_Toc135687678" w:history="1">
+          <w:hyperlink w:anchor="_Toc135758539" w:history="1">
             <w:r>
               <w:rPr>
                 <w:rStyle w:val="Hiperhivatkozs"/>
@@ -685,7 +685,7 @@
                 <w:noProof/>
                 <w:webHidden/>
               </w:rPr>
-              <w:instrText xml:space="preserve"> PAGEREF _Toc135687678 \h </w:instrText>
+              <w:instrText xml:space="preserve"> PAGEREF _Toc135758539 \h </w:instrText>
             </w:r>
             <w:r>
               <w:rPr>
@@ -732,7 +732,7 @@
               <w14:ligatures w14:val="standardContextual"/>
             </w:rPr>
           </w:pPr>
-          <w:hyperlink w:anchor="_Toc135687679" w:history="1">
+          <w:hyperlink w:anchor="_Toc135758540" w:history="1">
             <w:r>
               <w:rPr>
                 <w:rStyle w:val="Hiperhivatkozs"/>
@@ -759,7 +759,7 @@
                 <w:noProof/>
                 <w:webHidden/>
               </w:rPr>
-              <w:instrText xml:space="preserve"> PAGEREF _Toc135687679 \h </w:instrText>
+              <w:instrText xml:space="preserve"> PAGEREF _Toc135758540 \h </w:instrText>
             </w:r>
             <w:r>
               <w:rPr>
@@ -806,7 +806,7 @@
               <w14:ligatures w14:val="standardContextual"/>
             </w:rPr>
           </w:pPr>
-          <w:hyperlink w:anchor="_Toc135687680" w:history="1">
+          <w:hyperlink w:anchor="_Toc135758541" w:history="1">
             <w:r>
               <w:rPr>
                 <w:rStyle w:val="Hiperhivatkozs"/>
@@ -833,7 +833,7 @@
                 <w:noProof/>
                 <w:webHidden/>
               </w:rPr>
-              <w:instrText xml:space="preserve"> PAGEREF _Toc135687680 \h </w:instrText>
+              <w:instrText xml:space="preserve"> PAGEREF _Toc135758541 \h </w:instrText>
             </w:r>
             <w:r>
               <w:rPr>
@@ -880,7 +880,7 @@
               <w14:ligatures w14:val="standardContextual"/>
             </w:rPr>
           </w:pPr>
-          <w:hyperlink w:anchor="_Toc135687681" w:history="1">
+          <w:hyperlink w:anchor="_Toc135758542" w:history="1">
             <w:r>
               <w:rPr>
                 <w:rStyle w:val="Hiperhivatkozs"/>
@@ -907,7 +907,7 @@
                 <w:noProof/>
                 <w:webHidden/>
               </w:rPr>
-              <w:instrText xml:space="preserve"> PAGEREF _Toc135687681 \h </w:instrText>
+              <w:instrText xml:space="preserve"> PAGEREF _Toc135758542 \h </w:instrText>
             </w:r>
             <w:r>
               <w:rPr>
@@ -954,7 +954,7 @@
               <w14:ligatures w14:val="standardContextual"/>
             </w:rPr>
           </w:pPr>
-          <w:hyperlink w:anchor="_Toc135687682" w:history="1">
+          <w:hyperlink w:anchor="_Toc135758543" w:history="1">
             <w:r>
               <w:rPr>
                 <w:rStyle w:val="Hiperhivatkozs"/>
@@ -981,7 +981,7 @@
                 <w:noProof/>
                 <w:webHidden/>
               </w:rPr>
-              <w:instrText xml:space="preserve"> PAGEREF _Toc135687682 \h </w:instrText>
+              <w:instrText xml:space="preserve"> PAGEREF _Toc135758543 \h </w:instrText>
             </w:r>
             <w:r>
               <w:rPr>
@@ -1028,7 +1028,7 @@
               <w14:ligatures w14:val="standardContextual"/>
             </w:rPr>
           </w:pPr>
-          <w:hyperlink w:anchor="_Toc135687683" w:history="1">
+          <w:hyperlink w:anchor="_Toc135758544" w:history="1">
             <w:r>
               <w:rPr>
                 <w:rStyle w:val="Hiperhivatkozs"/>
@@ -1055,7 +1055,7 @@
                 <w:noProof/>
                 <w:webHidden/>
               </w:rPr>
-              <w:instrText xml:space="preserve"> PAGEREF _Toc135687683 \h </w:instrText>
+              <w:instrText xml:space="preserve"> PAGEREF _Toc135758544 \h </w:instrText>
             </w:r>
             <w:r>
               <w:rPr>
@@ -1102,7 +1102,7 @@
               <w14:ligatures w14:val="standardContextual"/>
             </w:rPr>
           </w:pPr>
-          <w:hyperlink w:anchor="_Toc135687684" w:history="1">
+          <w:hyperlink w:anchor="_Toc135758545" w:history="1">
             <w:r>
               <w:rPr>
                 <w:rStyle w:val="Hiperhivatkozs"/>
@@ -1129,7 +1129,7 @@
                 <w:noProof/>
                 <w:webHidden/>
               </w:rPr>
-              <w:instrText xml:space="preserve"> PAGEREF _Toc135687684 \h </w:instrText>
+              <w:instrText xml:space="preserve"> PAGEREF _Toc135758545 \h </w:instrText>
             </w:r>
             <w:r>
               <w:rPr>
@@ -1176,7 +1176,7 @@
               <w14:ligatures w14:val="standardContextual"/>
             </w:rPr>
           </w:pPr>
-          <w:hyperlink w:anchor="_Toc135687685" w:history="1">
+          <w:hyperlink w:anchor="_Toc135758546" w:history="1">
             <w:r>
               <w:rPr>
                 <w:rStyle w:val="Hiperhivatkozs"/>
@@ -1203,7 +1203,7 @@
                 <w:noProof/>
                 <w:webHidden/>
               </w:rPr>
-              <w:instrText xml:space="preserve"> PAGEREF _Toc135687685 \h </w:instrText>
+              <w:instrText xml:space="preserve"> PAGEREF _Toc135758546 \h </w:instrText>
             </w:r>
             <w:r>
               <w:rPr>
@@ -1250,7 +1250,7 @@
               <w14:ligatures w14:val="standardContextual"/>
             </w:rPr>
           </w:pPr>
-          <w:hyperlink w:anchor="_Toc135687686" w:history="1">
+          <w:hyperlink w:anchor="_Toc135758547" w:history="1">
             <w:r>
               <w:rPr>
                 <w:rStyle w:val="Hiperhivatkozs"/>
@@ -1277,7 +1277,7 @@
                 <w:noProof/>
                 <w:webHidden/>
               </w:rPr>
-              <w:instrText xml:space="preserve"> PAGEREF _Toc135687686 \h </w:instrText>
+              <w:instrText xml:space="preserve"> PAGEREF _Toc135758547 \h </w:instrText>
             </w:r>
             <w:r>
               <w:rPr>
@@ -1324,7 +1324,7 @@
               <w14:ligatures w14:val="standardContextual"/>
             </w:rPr>
           </w:pPr>
-          <w:hyperlink w:anchor="_Toc135687687" w:history="1">
+          <w:hyperlink w:anchor="_Toc135758548" w:history="1">
             <w:r>
               <w:rPr>
                 <w:rStyle w:val="Hiperhivatkozs"/>
@@ -1351,7 +1351,7 @@
                 <w:noProof/>
                 <w:webHidden/>
               </w:rPr>
-              <w:instrText xml:space="preserve"> PAGEREF _Toc135687687 \h </w:instrText>
+              <w:instrText xml:space="preserve"> PAGEREF _Toc135758548 \h </w:instrText>
             </w:r>
             <w:r>
               <w:rPr>
@@ -1398,7 +1398,7 @@
               <w14:ligatures w14:val="standardContextual"/>
             </w:rPr>
           </w:pPr>
-          <w:hyperlink w:anchor="_Toc135687688" w:history="1">
+          <w:hyperlink w:anchor="_Toc135758549" w:history="1">
             <w:r>
               <w:rPr>
                 <w:rStyle w:val="Hiperhivatkozs"/>
@@ -1425,7 +1425,7 @@
                 <w:noProof/>
                 <w:webHidden/>
               </w:rPr>
-              <w:instrText xml:space="preserve"> PAGEREF _Toc135687688 \h </w:instrText>
+              <w:instrText xml:space="preserve"> PAGEREF _Toc135758549 \h </w:instrText>
             </w:r>
             <w:r>
               <w:rPr>
@@ -1472,7 +1472,7 @@
               <w14:ligatures w14:val="standardContextual"/>
             </w:rPr>
           </w:pPr>
-          <w:hyperlink w:anchor="_Toc135687689" w:history="1">
+          <w:hyperlink w:anchor="_Toc135758550" w:history="1">
             <w:r>
               <w:rPr>
                 <w:rStyle w:val="Hiperhivatkozs"/>
@@ -1499,7 +1499,7 @@
                 <w:noProof/>
                 <w:webHidden/>
               </w:rPr>
-              <w:instrText xml:space="preserve"> PAGEREF _Toc135687689 \h </w:instrText>
+              <w:instrText xml:space="preserve"> PAGEREF _Toc135758550 \h </w:instrText>
             </w:r>
             <w:r>
               <w:rPr>
@@ -1546,7 +1546,7 @@
               <w14:ligatures w14:val="standardContextual"/>
             </w:rPr>
           </w:pPr>
-          <w:hyperlink w:anchor="_Toc135687690" w:history="1">
+          <w:hyperlink w:anchor="_Toc135758551" w:history="1">
             <w:r>
               <w:rPr>
                 <w:rStyle w:val="Hiperhivatkozs"/>
@@ -1573,7 +1573,7 @@
                 <w:noProof/>
                 <w:webHidden/>
               </w:rPr>
-              <w:instrText xml:space="preserve"> PAGEREF _Toc135687690 \h </w:instrText>
+              <w:instrText xml:space="preserve"> PAGEREF _Toc135758551 \h </w:instrText>
             </w:r>
             <w:r>
               <w:rPr>
@@ -1620,7 +1620,7 @@
               <w14:ligatures w14:val="standardContextual"/>
             </w:rPr>
           </w:pPr>
-          <w:hyperlink w:anchor="_Toc135687691" w:history="1">
+          <w:hyperlink w:anchor="_Toc135758552" w:history="1">
             <w:r>
               <w:rPr>
                 <w:rStyle w:val="Hiperhivatkozs"/>
@@ -1647,7 +1647,7 @@
                 <w:noProof/>
                 <w:webHidden/>
               </w:rPr>
-              <w:instrText xml:space="preserve"> PAGEREF _Toc135687691 \h </w:instrText>
+              <w:instrText xml:space="preserve"> PAGEREF _Toc135758552 \h </w:instrText>
             </w:r>
             <w:r>
               <w:rPr>
@@ -1694,7 +1694,7 @@
               <w14:ligatures w14:val="standardContextual"/>
             </w:rPr>
           </w:pPr>
-          <w:hyperlink w:anchor="_Toc135687692" w:history="1">
+          <w:hyperlink w:anchor="_Toc135758553" w:history="1">
             <w:r>
               <w:rPr>
                 <w:rStyle w:val="Hiperhivatkozs"/>
@@ -1721,7 +1721,7 @@
                 <w:noProof/>
                 <w:webHidden/>
               </w:rPr>
-              <w:instrText xml:space="preserve"> PAGEREF _Toc135687692 \h </w:instrText>
+              <w:instrText xml:space="preserve"> PAGEREF _Toc135758553 \h </w:instrText>
             </w:r>
             <w:r>
               <w:rPr>
@@ -1768,7 +1768,7 @@
               <w14:ligatures w14:val="standardContextual"/>
             </w:rPr>
           </w:pPr>
-          <w:hyperlink w:anchor="_Toc135687693" w:history="1">
+          <w:hyperlink w:anchor="_Toc135758554" w:history="1">
             <w:r>
               <w:rPr>
                 <w:rStyle w:val="Hiperhivatkozs"/>
@@ -1795,7 +1795,7 @@
                 <w:noProof/>
                 <w:webHidden/>
               </w:rPr>
-              <w:instrText xml:space="preserve"> PAGEREF _Toc135687693 \h </w:instrText>
+              <w:instrText xml:space="preserve"> PAGEREF _Toc135758554 \h </w:instrText>
             </w:r>
             <w:r>
               <w:rPr>
@@ -1842,7 +1842,7 @@
               <w14:ligatures w14:val="standardContextual"/>
             </w:rPr>
           </w:pPr>
-          <w:hyperlink w:anchor="_Toc135687694" w:history="1">
+          <w:hyperlink w:anchor="_Toc135758555" w:history="1">
             <w:r>
               <w:rPr>
                 <w:rStyle w:val="Hiperhivatkozs"/>
@@ -1869,7 +1869,7 @@
                 <w:noProof/>
                 <w:webHidden/>
               </w:rPr>
-              <w:instrText xml:space="preserve"> PAGEREF _Toc135687694 \h </w:instrText>
+              <w:instrText xml:space="preserve"> PAGEREF _Toc135758555 \h </w:instrText>
             </w:r>
             <w:r>
               <w:rPr>
@@ -1916,7 +1916,7 @@
               <w14:ligatures w14:val="standardContextual"/>
             </w:rPr>
           </w:pPr>
-          <w:hyperlink w:anchor="_Toc135687695" w:history="1">
+          <w:hyperlink w:anchor="_Toc135758556" w:history="1">
             <w:r>
               <w:rPr>
                 <w:rStyle w:val="Hiperhivatkozs"/>
@@ -1943,7 +1943,7 @@
                 <w:noProof/>
                 <w:webHidden/>
               </w:rPr>
-              <w:instrText xml:space="preserve"> PAGEREF _Toc135687695 \h </w:instrText>
+              <w:instrText xml:space="preserve"> PAGEREF _Toc135758556 \h </w:instrText>
             </w:r>
             <w:r>
               <w:rPr>
@@ -1990,7 +1990,7 @@
               <w14:ligatures w14:val="standardContextual"/>
             </w:rPr>
           </w:pPr>
-          <w:hyperlink w:anchor="_Toc135687696" w:history="1">
+          <w:hyperlink w:anchor="_Toc135758557" w:history="1">
             <w:r>
               <w:rPr>
                 <w:rStyle w:val="Hiperhivatkozs"/>
@@ -2017,7 +2017,7 @@
                 <w:noProof/>
                 <w:webHidden/>
               </w:rPr>
-              <w:instrText xml:space="preserve"> PAGEREF _Toc135687696 \h </w:instrText>
+              <w:instrText xml:space="preserve"> PAGEREF _Toc135758557 \h </w:instrText>
             </w:r>
             <w:r>
               <w:rPr>
@@ -2064,7 +2064,7 @@
               <w14:ligatures w14:val="standardContextual"/>
             </w:rPr>
           </w:pPr>
-          <w:hyperlink w:anchor="_Toc135687697" w:history="1">
+          <w:hyperlink w:anchor="_Toc135758558" w:history="1">
             <w:r>
               <w:rPr>
                 <w:rStyle w:val="Hiperhivatkozs"/>
@@ -2091,7 +2091,7 @@
                 <w:noProof/>
                 <w:webHidden/>
               </w:rPr>
-              <w:instrText xml:space="preserve"> PAGEREF _Toc135687697 \h </w:instrText>
+              <w:instrText xml:space="preserve"> PAGEREF _Toc135758558 \h </w:instrText>
             </w:r>
             <w:r>
               <w:rPr>
@@ -2138,7 +2138,7 @@
               <w14:ligatures w14:val="standardContextual"/>
             </w:rPr>
           </w:pPr>
-          <w:hyperlink w:anchor="_Toc135687698" w:history="1">
+          <w:hyperlink w:anchor="_Toc135758559" w:history="1">
             <w:r>
               <w:rPr>
                 <w:rStyle w:val="Hiperhivatkozs"/>
@@ -2165,7 +2165,7 @@
                 <w:noProof/>
                 <w:webHidden/>
               </w:rPr>
-              <w:instrText xml:space="preserve"> PAGEREF _Toc135687698 \h </w:instrText>
+              <w:instrText xml:space="preserve"> PAGEREF _Toc135758559 \h </w:instrText>
             </w:r>
             <w:r>
               <w:rPr>
@@ -2212,7 +2212,7 @@
               <w14:ligatures w14:val="standardContextual"/>
             </w:rPr>
           </w:pPr>
-          <w:hyperlink w:anchor="_Toc135687699" w:history="1">
+          <w:hyperlink w:anchor="_Toc135758560" w:history="1">
             <w:r>
               <w:rPr>
                 <w:rStyle w:val="Hiperhivatkozs"/>
@@ -2239,7 +2239,7 @@
                 <w:noProof/>
                 <w:webHidden/>
               </w:rPr>
-              <w:instrText xml:space="preserve"> PAGEREF _Toc135687699 \h </w:instrText>
+              <w:instrText xml:space="preserve"> PAGEREF _Toc135758560 \h </w:instrText>
             </w:r>
             <w:r>
               <w:rPr>
@@ -2286,7 +2286,7 @@
               <w14:ligatures w14:val="standardContextual"/>
             </w:rPr>
           </w:pPr>
-          <w:hyperlink w:anchor="_Toc135687700" w:history="1">
+          <w:hyperlink w:anchor="_Toc135758561" w:history="1">
             <w:r>
               <w:rPr>
                 <w:rStyle w:val="Hiperhivatkozs"/>
@@ -2313,7 +2313,7 @@
                 <w:noProof/>
                 <w:webHidden/>
               </w:rPr>
-              <w:instrText xml:space="preserve"> PAGEREF _Toc135687700 \h </w:instrText>
+              <w:instrText xml:space="preserve"> PAGEREF _Toc135758561 \h </w:instrText>
             </w:r>
             <w:r>
               <w:rPr>
@@ -2360,7 +2360,7 @@
               <w14:ligatures w14:val="standardContextual"/>
             </w:rPr>
           </w:pPr>
-          <w:hyperlink w:anchor="_Toc135687701" w:history="1">
+          <w:hyperlink w:anchor="_Toc135758562" w:history="1">
             <w:r>
               <w:rPr>
                 <w:rStyle w:val="Hiperhivatkozs"/>
@@ -2387,7 +2387,7 @@
                 <w:noProof/>
                 <w:webHidden/>
               </w:rPr>
-              <w:instrText xml:space="preserve"> PAGEREF _Toc135687701 \h </w:instrText>
+              <w:instrText xml:space="preserve"> PAGEREF _Toc135758562 \h </w:instrText>
             </w:r>
             <w:r>
               <w:rPr>
@@ -2434,7 +2434,7 @@
               <w14:ligatures w14:val="standardContextual"/>
             </w:rPr>
           </w:pPr>
-          <w:hyperlink w:anchor="_Toc135687702" w:history="1">
+          <w:hyperlink w:anchor="_Toc135758563" w:history="1">
             <w:r>
               <w:rPr>
                 <w:rStyle w:val="Hiperhivatkozs"/>
@@ -2461,7 +2461,7 @@
                 <w:noProof/>
                 <w:webHidden/>
               </w:rPr>
-              <w:instrText xml:space="preserve"> PAGEREF _Toc135687702 \h </w:instrText>
+              <w:instrText xml:space="preserve"> PAGEREF _Toc135758563 \h </w:instrText>
             </w:r>
             <w:r>
               <w:rPr>
@@ -2508,7 +2508,7 @@
               <w14:ligatures w14:val="standardContextual"/>
             </w:rPr>
           </w:pPr>
-          <w:hyperlink w:anchor="_Toc135687703" w:history="1">
+          <w:hyperlink w:anchor="_Toc135758564" w:history="1">
             <w:r>
               <w:rPr>
                 <w:rStyle w:val="Hiperhivatkozs"/>
@@ -2535,7 +2535,7 @@
                 <w:noProof/>
                 <w:webHidden/>
               </w:rPr>
-              <w:instrText xml:space="preserve"> PAGEREF _Toc135687703 \h </w:instrText>
+              <w:instrText xml:space="preserve"> PAGEREF _Toc135758564 \h </w:instrText>
             </w:r>
             <w:r>
               <w:rPr>
@@ -2556,6 +2556,450 @@
                 <w:webHidden/>
               </w:rPr>
               <w:t>18</w:t>
+            </w:r>
+            <w:r>
+              <w:rPr>
+                <w:noProof/>
+                <w:webHidden/>
+              </w:rPr>
+              <w:fldChar w:fldCharType="end"/>
+            </w:r>
+          </w:hyperlink>
+        </w:p>
+        <w:p>
+          <w:pPr>
+            <w:pStyle w:val="TJ3"/>
+            <w:tabs>
+              <w:tab w:val="right" w:leader="dot" w:pos="8493"/>
+            </w:tabs>
+            <w:rPr>
+              <w:rFonts w:asciiTheme="minorHAnsi" w:eastAsiaTheme="minorEastAsia" w:hAnsiTheme="minorHAnsi" w:cstheme="minorBidi"/>
+              <w:noProof/>
+              <w:kern w:val="2"/>
+              <w:sz w:val="22"/>
+              <w:szCs w:val="22"/>
+              <w:lang w:eastAsia="hu-HU"/>
+              <w14:ligatures w14:val="standardContextual"/>
+            </w:rPr>
+          </w:pPr>
+          <w:hyperlink w:anchor="_Toc135758565" w:history="1">
+            <w:r>
+              <w:rPr>
+                <w:rStyle w:val="Hiperhivatkozs"/>
+                <w:noProof/>
+              </w:rPr>
+              <w:t>Szolgáltatások</w:t>
+            </w:r>
+            <w:r>
+              <w:rPr>
+                <w:noProof/>
+                <w:webHidden/>
+              </w:rPr>
+              <w:tab/>
+            </w:r>
+            <w:r>
+              <w:rPr>
+                <w:noProof/>
+                <w:webHidden/>
+              </w:rPr>
+              <w:fldChar w:fldCharType="begin"/>
+            </w:r>
+            <w:r>
+              <w:rPr>
+                <w:noProof/>
+                <w:webHidden/>
+              </w:rPr>
+              <w:instrText xml:space="preserve"> PAGEREF _Toc135758565 \h </w:instrText>
+            </w:r>
+            <w:r>
+              <w:rPr>
+                <w:noProof/>
+                <w:webHidden/>
+              </w:rPr>
+            </w:r>
+            <w:r>
+              <w:rPr>
+                <w:noProof/>
+                <w:webHidden/>
+              </w:rPr>
+              <w:fldChar w:fldCharType="separate"/>
+            </w:r>
+            <w:r>
+              <w:rPr>
+                <w:noProof/>
+                <w:webHidden/>
+              </w:rPr>
+              <w:t>22</w:t>
+            </w:r>
+            <w:r>
+              <w:rPr>
+                <w:noProof/>
+                <w:webHidden/>
+              </w:rPr>
+              <w:fldChar w:fldCharType="end"/>
+            </w:r>
+          </w:hyperlink>
+        </w:p>
+        <w:p>
+          <w:pPr>
+            <w:pStyle w:val="TJ2"/>
+            <w:tabs>
+              <w:tab w:val="right" w:leader="dot" w:pos="8493"/>
+            </w:tabs>
+            <w:rPr>
+              <w:rFonts w:asciiTheme="minorHAnsi" w:eastAsiaTheme="minorEastAsia" w:hAnsiTheme="minorHAnsi" w:cstheme="minorBidi"/>
+              <w:noProof/>
+              <w:kern w:val="2"/>
+              <w:sz w:val="22"/>
+              <w:szCs w:val="22"/>
+              <w:lang w:eastAsia="hu-HU"/>
+              <w14:ligatures w14:val="standardContextual"/>
+            </w:rPr>
+          </w:pPr>
+          <w:hyperlink w:anchor="_Toc135758566" w:history="1">
+            <w:r>
+              <w:rPr>
+                <w:rStyle w:val="Hiperhivatkozs"/>
+                <w:noProof/>
+              </w:rPr>
+              <w:t>Szoftvert támogató szkriptek működése</w:t>
+            </w:r>
+            <w:r>
+              <w:rPr>
+                <w:noProof/>
+                <w:webHidden/>
+              </w:rPr>
+              <w:tab/>
+            </w:r>
+            <w:r>
+              <w:rPr>
+                <w:noProof/>
+                <w:webHidden/>
+              </w:rPr>
+              <w:fldChar w:fldCharType="begin"/>
+            </w:r>
+            <w:r>
+              <w:rPr>
+                <w:noProof/>
+                <w:webHidden/>
+              </w:rPr>
+              <w:instrText xml:space="preserve"> PAGEREF _Toc135758566 \h </w:instrText>
+            </w:r>
+            <w:r>
+              <w:rPr>
+                <w:noProof/>
+                <w:webHidden/>
+              </w:rPr>
+            </w:r>
+            <w:r>
+              <w:rPr>
+                <w:noProof/>
+                <w:webHidden/>
+              </w:rPr>
+              <w:fldChar w:fldCharType="separate"/>
+            </w:r>
+            <w:r>
+              <w:rPr>
+                <w:noProof/>
+                <w:webHidden/>
+              </w:rPr>
+              <w:t>27</w:t>
+            </w:r>
+            <w:r>
+              <w:rPr>
+                <w:noProof/>
+                <w:webHidden/>
+              </w:rPr>
+              <w:fldChar w:fldCharType="end"/>
+            </w:r>
+          </w:hyperlink>
+        </w:p>
+        <w:p>
+          <w:pPr>
+            <w:pStyle w:val="TJ3"/>
+            <w:tabs>
+              <w:tab w:val="right" w:leader="dot" w:pos="8493"/>
+            </w:tabs>
+            <w:rPr>
+              <w:rFonts w:asciiTheme="minorHAnsi" w:eastAsiaTheme="minorEastAsia" w:hAnsiTheme="minorHAnsi" w:cstheme="minorBidi"/>
+              <w:noProof/>
+              <w:kern w:val="2"/>
+              <w:sz w:val="22"/>
+              <w:szCs w:val="22"/>
+              <w:lang w:eastAsia="hu-HU"/>
+              <w14:ligatures w14:val="standardContextual"/>
+            </w:rPr>
+          </w:pPr>
+          <w:hyperlink w:anchor="_Toc135758567" w:history="1">
+            <w:r>
+              <w:rPr>
+                <w:rStyle w:val="Hiperhivatkozs"/>
+                <w:noProof/>
+              </w:rPr>
+              <w:t>add_charts.py</w:t>
+            </w:r>
+            <w:r>
+              <w:rPr>
+                <w:noProof/>
+                <w:webHidden/>
+              </w:rPr>
+              <w:tab/>
+            </w:r>
+            <w:r>
+              <w:rPr>
+                <w:noProof/>
+                <w:webHidden/>
+              </w:rPr>
+              <w:fldChar w:fldCharType="begin"/>
+            </w:r>
+            <w:r>
+              <w:rPr>
+                <w:noProof/>
+                <w:webHidden/>
+              </w:rPr>
+              <w:instrText xml:space="preserve"> PAGEREF _Toc135758567 \h </w:instrText>
+            </w:r>
+            <w:r>
+              <w:rPr>
+                <w:noProof/>
+                <w:webHidden/>
+              </w:rPr>
+            </w:r>
+            <w:r>
+              <w:rPr>
+                <w:noProof/>
+                <w:webHidden/>
+              </w:rPr>
+              <w:fldChar w:fldCharType="separate"/>
+            </w:r>
+            <w:r>
+              <w:rPr>
+                <w:noProof/>
+                <w:webHidden/>
+              </w:rPr>
+              <w:t>27</w:t>
+            </w:r>
+            <w:r>
+              <w:rPr>
+                <w:noProof/>
+                <w:webHidden/>
+              </w:rPr>
+              <w:fldChar w:fldCharType="end"/>
+            </w:r>
+          </w:hyperlink>
+        </w:p>
+        <w:p>
+          <w:pPr>
+            <w:pStyle w:val="TJ3"/>
+            <w:tabs>
+              <w:tab w:val="right" w:leader="dot" w:pos="8493"/>
+            </w:tabs>
+            <w:rPr>
+              <w:rFonts w:asciiTheme="minorHAnsi" w:eastAsiaTheme="minorEastAsia" w:hAnsiTheme="minorHAnsi" w:cstheme="minorBidi"/>
+              <w:noProof/>
+              <w:kern w:val="2"/>
+              <w:sz w:val="22"/>
+              <w:szCs w:val="22"/>
+              <w:lang w:eastAsia="hu-HU"/>
+              <w14:ligatures w14:val="standardContextual"/>
+            </w:rPr>
+          </w:pPr>
+          <w:hyperlink w:anchor="_Toc135758568" w:history="1">
+            <w:r>
+              <w:rPr>
+                <w:rStyle w:val="Hiperhivatkozs"/>
+                <w:noProof/>
+              </w:rPr>
+              <w:t>add_data.py</w:t>
+            </w:r>
+            <w:r>
+              <w:rPr>
+                <w:noProof/>
+                <w:webHidden/>
+              </w:rPr>
+              <w:tab/>
+            </w:r>
+            <w:r>
+              <w:rPr>
+                <w:noProof/>
+                <w:webHidden/>
+              </w:rPr>
+              <w:fldChar w:fldCharType="begin"/>
+            </w:r>
+            <w:r>
+              <w:rPr>
+                <w:noProof/>
+                <w:webHidden/>
+              </w:rPr>
+              <w:instrText xml:space="preserve"> PAGEREF _Toc135758568 \h </w:instrText>
+            </w:r>
+            <w:r>
+              <w:rPr>
+                <w:noProof/>
+                <w:webHidden/>
+              </w:rPr>
+            </w:r>
+            <w:r>
+              <w:rPr>
+                <w:noProof/>
+                <w:webHidden/>
+              </w:rPr>
+              <w:fldChar w:fldCharType="separate"/>
+            </w:r>
+            <w:r>
+              <w:rPr>
+                <w:noProof/>
+                <w:webHidden/>
+              </w:rPr>
+              <w:t>27</w:t>
+            </w:r>
+            <w:r>
+              <w:rPr>
+                <w:noProof/>
+                <w:webHidden/>
+              </w:rPr>
+              <w:fldChar w:fldCharType="end"/>
+            </w:r>
+          </w:hyperlink>
+        </w:p>
+        <w:p>
+          <w:pPr>
+            <w:pStyle w:val="TJ3"/>
+            <w:tabs>
+              <w:tab w:val="right" w:leader="dot" w:pos="8493"/>
+            </w:tabs>
+            <w:rPr>
+              <w:rFonts w:asciiTheme="minorHAnsi" w:eastAsiaTheme="minorEastAsia" w:hAnsiTheme="minorHAnsi" w:cstheme="minorBidi"/>
+              <w:noProof/>
+              <w:kern w:val="2"/>
+              <w:sz w:val="22"/>
+              <w:szCs w:val="22"/>
+              <w:lang w:eastAsia="hu-HU"/>
+              <w14:ligatures w14:val="standardContextual"/>
+            </w:rPr>
+          </w:pPr>
+          <w:hyperlink w:anchor="_Toc135758569" w:history="1">
+            <w:r>
+              <w:rPr>
+                <w:rStyle w:val="Hiperhivatkozs"/>
+                <w:noProof/>
+              </w:rPr>
+              <w:t>analysis.py</w:t>
+            </w:r>
+            <w:r>
+              <w:rPr>
+                <w:noProof/>
+                <w:webHidden/>
+              </w:rPr>
+              <w:tab/>
+            </w:r>
+            <w:r>
+              <w:rPr>
+                <w:noProof/>
+                <w:webHidden/>
+              </w:rPr>
+              <w:fldChar w:fldCharType="begin"/>
+            </w:r>
+            <w:r>
+              <w:rPr>
+                <w:noProof/>
+                <w:webHidden/>
+              </w:rPr>
+              <w:instrText xml:space="preserve"> PAGEREF _Toc135758569 \h </w:instrText>
+            </w:r>
+            <w:r>
+              <w:rPr>
+                <w:noProof/>
+                <w:webHidden/>
+              </w:rPr>
+            </w:r>
+            <w:r>
+              <w:rPr>
+                <w:noProof/>
+                <w:webHidden/>
+              </w:rPr>
+              <w:fldChar w:fldCharType="separate"/>
+            </w:r>
+            <w:r>
+              <w:rPr>
+                <w:noProof/>
+                <w:webHidden/>
+              </w:rPr>
+              <w:t>29</w:t>
+            </w:r>
+            <w:r>
+              <w:rPr>
+                <w:noProof/>
+                <w:webHidden/>
+              </w:rPr>
+              <w:fldChar w:fldCharType="end"/>
+            </w:r>
+          </w:hyperlink>
+        </w:p>
+        <w:p>
+          <w:pPr>
+            <w:pStyle w:val="TJ3"/>
+            <w:tabs>
+              <w:tab w:val="right" w:leader="dot" w:pos="8493"/>
+            </w:tabs>
+            <w:rPr>
+              <w:rFonts w:asciiTheme="minorHAnsi" w:eastAsiaTheme="minorEastAsia" w:hAnsiTheme="minorHAnsi" w:cstheme="minorBidi"/>
+              <w:noProof/>
+              <w:kern w:val="2"/>
+              <w:sz w:val="22"/>
+              <w:szCs w:val="22"/>
+              <w:lang w:eastAsia="hu-HU"/>
+              <w14:ligatures w14:val="standardContextual"/>
+            </w:rPr>
+          </w:pPr>
+          <w:hyperlink w:anchor="_Toc135758570" w:history="1">
+            <w:r>
+              <w:rPr>
+                <w:rStyle w:val="Hiperhivatkozs"/>
+                <w:noProof/>
+              </w:rPr>
+              <w:t>monthly_charts.py</w:t>
+            </w:r>
+            <w:r>
+              <w:rPr>
+                <w:noProof/>
+                <w:webHidden/>
+              </w:rPr>
+              <w:tab/>
+            </w:r>
+            <w:r>
+              <w:rPr>
+                <w:noProof/>
+                <w:webHidden/>
+              </w:rPr>
+              <w:fldChar w:fldCharType="begin"/>
+            </w:r>
+            <w:r>
+              <w:rPr>
+                <w:noProof/>
+                <w:webHidden/>
+              </w:rPr>
+              <w:instrText xml:space="preserve"> PAGEREF _Toc135758570 \h </w:instrText>
+            </w:r>
+            <w:r>
+              <w:rPr>
+                <w:noProof/>
+                <w:webHidden/>
+              </w:rPr>
+            </w:r>
+            <w:r>
+              <w:rPr>
+                <w:noProof/>
+                <w:webHidden/>
+              </w:rPr>
+              <w:fldChar w:fldCharType="separate"/>
+            </w:r>
+            <w:r>
+              <w:rPr>
+                <w:noProof/>
+                <w:webHidden/>
+              </w:rPr>
+              <w:t>30</w:t>
             </w:r>
             <w:r>
               <w:rPr>
@@ -2909,6 +3353,7 @@
           <w14:ligatures w14:val="standardContextual"/>
         </w:rPr>
       </w:pPr>
+      <w:proofErr w:type="gramStart"/>
       <w:r>
         <w:rPr>
           <w:rFonts w:ascii="TimesNewRomanPS-BoldMT" w:hAnsi="TimesNewRomanPS-BoldMT" w:cs="TimesNewRomanPS-BoldMT"/>
@@ -2927,7 +3372,17 @@
           <w:szCs w:val="21"/>
           <w14:ligatures w14:val="standardContextual"/>
         </w:rPr>
-        <w:t>: Nappali</w:t>
+        <w:t>:</w:t>
+      </w:r>
+      <w:proofErr w:type="gramEnd"/>
+      <w:r>
+        <w:rPr>
+          <w:rFonts w:ascii="TimesNewRomanPSMT" w:hAnsi="TimesNewRomanPSMT" w:cs="TimesNewRomanPSMT"/>
+          <w:sz w:val="21"/>
+          <w:szCs w:val="21"/>
+          <w14:ligatures w14:val="standardContextual"/>
+        </w:rPr>
+        <w:t xml:space="preserve"> Nappali</w:t>
       </w:r>
     </w:p>
     <w:p>
@@ -3234,8 +3689,21 @@
           <w:szCs w:val="17"/>
           <w14:ligatures w14:val="standardContextual"/>
         </w:rPr>
-        <w:t>(A témavezetővel konzultálva adja meg 1/2 - 1 oldal terjedelemben szakdolgozat témájának leírását )</w:t>
-      </w:r>
+        <w:t xml:space="preserve">(A témavezetővel konzultálva adja meg 1/2 - 1 oldal terjedelemben szakdolgozat témájának </w:t>
+      </w:r>
+      <w:proofErr w:type="gramStart"/>
+      <w:r>
+        <w:rPr>
+          <w:rFonts w:ascii="TimesNewRomanPS-ItalicMT" w:hAnsi="TimesNewRomanPS-ItalicMT" w:cs="TimesNewRomanPS-ItalicMT"/>
+          <w:i/>
+          <w:iCs/>
+          <w:sz w:val="17"/>
+          <w:szCs w:val="17"/>
+          <w14:ligatures w14:val="standardContextual"/>
+        </w:rPr>
+        <w:t>leírását )</w:t>
+      </w:r>
+      <w:proofErr w:type="gramEnd"/>
     </w:p>
     <w:p>
       <w:pPr>
@@ -3734,7 +4202,7 @@
       <w:pPr>
         <w:pStyle w:val="Cmsor1"/>
       </w:pPr>
-      <w:bookmarkStart w:id="0" w:name="_Toc135687674"/>
+      <w:bookmarkStart w:id="0" w:name="_Toc135758535"/>
       <w:r>
         <w:lastRenderedPageBreak/>
         <w:t>Bevezetés</w:t>
@@ -3745,7 +4213,7 @@
       <w:pPr>
         <w:pStyle w:val="Cmsor2"/>
       </w:pPr>
-      <w:bookmarkStart w:id="1" w:name="_Toc135687675"/>
+      <w:bookmarkStart w:id="1" w:name="_Toc135758536"/>
       <w:r>
         <w:t>Témaválasztás indoklása</w:t>
       </w:r>
@@ -3786,7 +4254,7 @@
       <w:pPr>
         <w:pStyle w:val="Cmsor2"/>
       </w:pPr>
-      <w:bookmarkStart w:id="2" w:name="_Toc135687676"/>
+      <w:bookmarkStart w:id="2" w:name="_Toc135758537"/>
       <w:r>
         <w:t>Megoldandó feladat</w:t>
       </w:r>
@@ -3810,7 +4278,7 @@
       <w:pPr>
         <w:pStyle w:val="Cmsor1"/>
       </w:pPr>
-      <w:bookmarkStart w:id="3" w:name="_Toc135687677"/>
+      <w:bookmarkStart w:id="3" w:name="_Toc135758538"/>
       <w:r>
         <w:lastRenderedPageBreak/>
         <w:t>Felhasználói dokumentáció</w:t>
@@ -3821,7 +4289,7 @@
       <w:pPr>
         <w:pStyle w:val="Cmsor2"/>
       </w:pPr>
-      <w:bookmarkStart w:id="4" w:name="_Toc135687678"/>
+      <w:bookmarkStart w:id="4" w:name="_Toc135758539"/>
       <w:r>
         <w:t>Megoldott probléma rövid leírása</w:t>
       </w:r>
@@ -3836,7 +4304,7 @@
       <w:pPr>
         <w:pStyle w:val="Cmsor2"/>
       </w:pPr>
-      <w:bookmarkStart w:id="5" w:name="_Toc135687679"/>
+      <w:bookmarkStart w:id="5" w:name="_Toc135758540"/>
       <w:r>
         <w:t>Felhasznált módszerek rövid leírása</w:t>
       </w:r>
@@ -3891,7 +4359,7 @@
       <w:pPr>
         <w:pStyle w:val="Cmsor2"/>
       </w:pPr>
-      <w:bookmarkStart w:id="6" w:name="_Toc135687680"/>
+      <w:bookmarkStart w:id="6" w:name="_Toc135758541"/>
       <w:r>
         <w:t xml:space="preserve">Program </w:t>
       </w:r>
@@ -3904,7 +4372,7 @@
       <w:pPr>
         <w:pStyle w:val="Cmsor3"/>
       </w:pPr>
-      <w:bookmarkStart w:id="7" w:name="_Toc135687681"/>
+      <w:bookmarkStart w:id="7" w:name="_Toc135758542"/>
       <w:r>
         <w:t>Program telepítéséhez szükséges előfeltételek és ismeretek</w:t>
       </w:r>
@@ -3937,7 +4405,7 @@
       <w:pPr>
         <w:pStyle w:val="Cmsor3"/>
       </w:pPr>
-      <w:bookmarkStart w:id="8" w:name="_Toc135687682"/>
+      <w:bookmarkStart w:id="8" w:name="_Toc135758543"/>
       <w:r>
         <w:t>Program telepítése</w:t>
       </w:r>
@@ -3968,7 +4436,7 @@
       <w:pPr>
         <w:pStyle w:val="Cmsor3"/>
       </w:pPr>
-      <w:bookmarkStart w:id="9" w:name="_Toc135687683"/>
+      <w:bookmarkStart w:id="9" w:name="_Toc135758544"/>
       <w:r>
         <w:t>Program futtatása</w:t>
       </w:r>
@@ -4061,7 +4529,7 @@
       <w:pPr>
         <w:pStyle w:val="Cmsor2"/>
       </w:pPr>
-      <w:bookmarkStart w:id="10" w:name="_Toc135687684"/>
+      <w:bookmarkStart w:id="10" w:name="_Toc135758545"/>
       <w:r>
         <w:lastRenderedPageBreak/>
         <w:t>Webes felület használata menüpontokra lebontva</w:t>
@@ -4072,7 +4540,7 @@
       <w:pPr>
         <w:pStyle w:val="Cmsor3"/>
       </w:pPr>
-      <w:bookmarkStart w:id="11" w:name="_Toc135687685"/>
+      <w:bookmarkStart w:id="11" w:name="_Toc135758546"/>
       <w:r>
         <w:t>Home – kezdőképernyő</w:t>
       </w:r>
@@ -4120,7 +4588,7 @@
       <w:pPr>
         <w:pStyle w:val="Cmsor3"/>
       </w:pPr>
-      <w:bookmarkStart w:id="12" w:name="_Toc135687686"/>
+      <w:bookmarkStart w:id="12" w:name="_Toc135758547"/>
       <w:proofErr w:type="spellStart"/>
       <w:r>
         <w:t>Charts</w:t>
@@ -4140,7 +4608,7 @@
       <w:pPr>
         <w:pStyle w:val="Cmsor3"/>
       </w:pPr>
-      <w:bookmarkStart w:id="13" w:name="_Toc135687687"/>
+      <w:bookmarkStart w:id="13" w:name="_Toc135758548"/>
       <w:proofErr w:type="spellStart"/>
       <w:r>
         <w:t>Custom</w:t>
@@ -4174,7 +4642,15 @@
     </w:p>
     <w:p>
       <w:r>
-        <w:t>Itt meg lehet adni hogy mi más alapján rendezzük a grafikonokat, milyen irányba, illetve, hogy a könyvjelzőzött grafikonokat, soron kívül külön rendezve előrébb jelenjenek meg, mint a több.</w:t>
+        <w:t xml:space="preserve">Itt meg lehet </w:t>
+      </w:r>
+      <w:proofErr w:type="gramStart"/>
+      <w:r>
+        <w:t>adni</w:t>
+      </w:r>
+      <w:proofErr w:type="gramEnd"/>
+      <w:r>
+        <w:t xml:space="preserve"> hogy mi más alapján rendezzük a grafikonokat, milyen irányba, illetve, hogy a könyvjelzőzött grafikonokat, soron kívül külön rendezve előrébb jelenjenek meg, mint a több.</w:t>
       </w:r>
     </w:p>
     <w:p>
@@ -4199,7 +4675,7 @@
       <w:pPr>
         <w:pStyle w:val="Cmsor3"/>
       </w:pPr>
-      <w:bookmarkStart w:id="14" w:name="_Toc135687688"/>
+      <w:bookmarkStart w:id="14" w:name="_Toc135758549"/>
       <w:proofErr w:type="spellStart"/>
       <w:r>
         <w:t>Bookmarked</w:t>
@@ -4243,7 +4719,7 @@
       <w:pPr>
         <w:pStyle w:val="Cmsor3"/>
       </w:pPr>
-      <w:bookmarkStart w:id="15" w:name="_Toc135687689"/>
+      <w:bookmarkStart w:id="15" w:name="_Toc135758550"/>
       <w:proofErr w:type="spellStart"/>
       <w:r>
         <w:t>Hidden</w:t>
@@ -4271,7 +4747,7 @@
       <w:pPr>
         <w:pStyle w:val="Cmsor3"/>
       </w:pPr>
-      <w:bookmarkStart w:id="16" w:name="_Toc135687690"/>
+      <w:bookmarkStart w:id="16" w:name="_Toc135758551"/>
       <w:r>
         <w:lastRenderedPageBreak/>
         <w:t>Grafikonok kinézete, típusai</w:t>
@@ -4474,7 +4950,7 @@
       <w:pPr>
         <w:pStyle w:val="Cmsor3"/>
       </w:pPr>
-      <w:bookmarkStart w:id="17" w:name="_Toc135687691"/>
+      <w:bookmarkStart w:id="17" w:name="_Toc135758552"/>
       <w:proofErr w:type="spellStart"/>
       <w:r>
         <w:t>Chart</w:t>
@@ -4505,7 +4981,7 @@
       <w:pPr>
         <w:pStyle w:val="Cmsor3"/>
       </w:pPr>
-      <w:bookmarkStart w:id="18" w:name="_Toc135687692"/>
+      <w:bookmarkStart w:id="18" w:name="_Toc135758553"/>
       <w:proofErr w:type="spellStart"/>
       <w:r>
         <w:t>Create</w:t>
@@ -4710,7 +5186,15 @@
       </w:r>
       <w:proofErr w:type="spellEnd"/>
       <w:r>
-        <w:t xml:space="preserve"> ritka hogy ez az érték más legyen mint a </w:t>
+        <w:t xml:space="preserve"> </w:t>
+      </w:r>
+      <w:proofErr w:type="gramStart"/>
+      <w:r>
+        <w:t>ritka</w:t>
+      </w:r>
+      <w:proofErr w:type="gramEnd"/>
+      <w:r>
+        <w:t xml:space="preserve"> hogy ez az érték más legyen mint a </w:t>
       </w:r>
       <w:proofErr w:type="spellStart"/>
       <w:r>
@@ -4997,7 +5481,15 @@
       </w:r>
       <w:proofErr w:type="spellEnd"/>
       <w:r>
-        <w:t xml:space="preserve">` gombra kattintva meg tudjuk tekinteni hogy nézne ki a grafikon ha létrehoznánk. Amennyiben valamelyik beviteli mezőt módosítjuk, az előnézet eltűnik és </w:t>
+        <w:t xml:space="preserve">` gombra kattintva meg tudjuk </w:t>
+      </w:r>
+      <w:proofErr w:type="gramStart"/>
+      <w:r>
+        <w:t>tekinteni</w:t>
+      </w:r>
+      <w:proofErr w:type="gramEnd"/>
+      <w:r>
+        <w:t xml:space="preserve"> hogy nézne ki a grafikon ha létrehoznánk. Amennyiben valamelyik beviteli mezőt módosítjuk, az előnézet eltűnik és </w:t>
       </w:r>
       <w:proofErr w:type="spellStart"/>
       <w:r>
@@ -5041,7 +5533,7 @@
       <w:pPr>
         <w:pStyle w:val="Cmsor3"/>
       </w:pPr>
-      <w:bookmarkStart w:id="19" w:name="_Toc135687693"/>
+      <w:bookmarkStart w:id="19" w:name="_Toc135758554"/>
       <w:proofErr w:type="spellStart"/>
       <w:r>
         <w:t>Create</w:t>
@@ -5233,7 +5725,15 @@
       </w:r>
       <w:proofErr w:type="spellEnd"/>
       <w:r>
-        <w:t xml:space="preserve"> ritka hogy ez az érték más legyen mint a </w:t>
+        <w:t xml:space="preserve"> </w:t>
+      </w:r>
+      <w:proofErr w:type="gramStart"/>
+      <w:r>
+        <w:t>ritka</w:t>
+      </w:r>
+      <w:proofErr w:type="gramEnd"/>
+      <w:r>
+        <w:t xml:space="preserve"> hogy ez az érték más legyen mint a </w:t>
       </w:r>
       <w:proofErr w:type="spellStart"/>
       <w:r>
@@ -5324,7 +5824,15 @@
       </w:r>
       <w:proofErr w:type="spellEnd"/>
       <w:r>
-        <w:t>: Itt ki tudjuk választani hogy a második adathalmaz melyik kriptovaluta értékeit mutassa</w:t>
+        <w:t xml:space="preserve">: Itt ki tudjuk </w:t>
+      </w:r>
+      <w:proofErr w:type="gramStart"/>
+      <w:r>
+        <w:t>választani</w:t>
+      </w:r>
+      <w:proofErr w:type="gramEnd"/>
+      <w:r>
+        <w:t xml:space="preserve"> hogy a második adathalmaz melyik kriptovaluta értékeit mutassa</w:t>
       </w:r>
     </w:p>
     <w:p>
@@ -5465,7 +5973,15 @@
       </w:r>
       <w:proofErr w:type="spellEnd"/>
       <w:r>
-        <w:t xml:space="preserve">` gombra kattintva meg tudjuk tekinteni hogy nézne ki a grafikon ha létrehoznánk. Amennyiben valamelyik beviteli mezőt módosítjuk, az előnézet eltűnik és </w:t>
+        <w:t xml:space="preserve">` gombra kattintva meg tudjuk </w:t>
+      </w:r>
+      <w:proofErr w:type="gramStart"/>
+      <w:r>
+        <w:t>tekinteni</w:t>
+      </w:r>
+      <w:proofErr w:type="gramEnd"/>
+      <w:r>
+        <w:t xml:space="preserve"> hogy nézne ki a grafikon ha létrehoznánk. Amennyiben valamelyik beviteli mezőt módosítjuk, az előnézet eltűnik és </w:t>
       </w:r>
       <w:proofErr w:type="spellStart"/>
       <w:r>
@@ -5522,7 +6038,7 @@
       <w:pPr>
         <w:pStyle w:val="Cmsor3"/>
       </w:pPr>
-      <w:bookmarkStart w:id="20" w:name="_Toc135687694"/>
+      <w:bookmarkStart w:id="20" w:name="_Toc135758555"/>
       <w:r>
         <w:t xml:space="preserve">Update </w:t>
       </w:r>
@@ -5587,7 +6103,15 @@
     <w:p>
       <w:r>
         <w:lastRenderedPageBreak/>
-        <w:t xml:space="preserve">Itt ugyanazokat a beállításokat tudjuk módosítani, megadni amiket létrehozáskor is, viszont a </w:t>
+        <w:t xml:space="preserve">Itt ugyanazokat a beállításokat tudjuk módosítani, </w:t>
+      </w:r>
+      <w:proofErr w:type="gramStart"/>
+      <w:r>
+        <w:t>megadni</w:t>
+      </w:r>
+      <w:proofErr w:type="gramEnd"/>
+      <w:r>
+        <w:t xml:space="preserve"> amiket létrehozáskor is, viszont a </w:t>
       </w:r>
       <w:proofErr w:type="spellStart"/>
       <w:r>
@@ -5619,7 +6143,15 @@
       </w:r>
       <w:proofErr w:type="spellEnd"/>
       <w:r>
-        <w:t xml:space="preserve"> lehet ki/be kapcsolni.</w:t>
+        <w:t xml:space="preserve"> lehet ki/</w:t>
+      </w:r>
+      <w:proofErr w:type="gramStart"/>
+      <w:r>
+        <w:t>be kapcsolni</w:t>
+      </w:r>
+      <w:proofErr w:type="gramEnd"/>
+      <w:r>
+        <w:t>.</w:t>
       </w:r>
     </w:p>
     <w:p>
@@ -5692,7 +6224,7 @@
       <w:pPr>
         <w:pStyle w:val="Cmsor3"/>
       </w:pPr>
-      <w:bookmarkStart w:id="21" w:name="_Toc135687695"/>
+      <w:bookmarkStart w:id="21" w:name="_Toc135758556"/>
       <w:proofErr w:type="spellStart"/>
       <w:r>
         <w:t>Run</w:t>
@@ -5830,7 +6362,15 @@
         <w:t xml:space="preserve"> </w:t>
       </w:r>
       <w:r>
-        <w:t xml:space="preserve">kiválasztásakor megjelenik egy mező ahol az adatbázisban lévő </w:t>
+        <w:t xml:space="preserve">kiválasztásakor megjelenik egy </w:t>
+      </w:r>
+      <w:proofErr w:type="gramStart"/>
+      <w:r>
+        <w:t>mező</w:t>
+      </w:r>
+      <w:proofErr w:type="gramEnd"/>
+      <w:r>
+        <w:t xml:space="preserve"> ahol az adatbázisban lévő </w:t>
       </w:r>
       <w:proofErr w:type="spellStart"/>
       <w:r>
@@ -5890,7 +6430,15 @@
       </w:r>
       <w:proofErr w:type="spellEnd"/>
       <w:r>
-        <w:t xml:space="preserve"> kiválasztásakor megjelenik egy mező ahova a </w:t>
+        <w:t xml:space="preserve"> kiválasztásakor megjelenik egy </w:t>
+      </w:r>
+      <w:proofErr w:type="gramStart"/>
+      <w:r>
+        <w:t>mező</w:t>
+      </w:r>
+      <w:proofErr w:type="gramEnd"/>
+      <w:r>
+        <w:t xml:space="preserve"> ahova a </w:t>
       </w:r>
       <w:r>
         <w:t>kriptovaluta szimbólumát kell beírni, és egy dátumot mely kezdetétől a kriptovaluta értékei bekerülnek az adatbázisba</w:t>
@@ -5959,7 +6507,15 @@
       </w:r>
       <w:proofErr w:type="spellEnd"/>
       <w:r>
-        <w:t xml:space="preserve">: Ez a funkció elemzi  kriptovaluta értékeit a megadott időintervallumon belül, és megadja mellé, hogy a trend melyik irányba fog mozogni, </w:t>
+        <w:t xml:space="preserve">: Ez a funkció </w:t>
+      </w:r>
+      <w:proofErr w:type="gramStart"/>
+      <w:r>
+        <w:t>elemzi  kriptovaluta</w:t>
+      </w:r>
+      <w:proofErr w:type="gramEnd"/>
+      <w:r>
+        <w:t xml:space="preserve"> értékeit a megadott időintervallumon belül, és megadja mellé, hogy a trend melyik irányba fog mozogni, </w:t>
       </w:r>
       <w:proofErr w:type="spellStart"/>
       <w:r>
@@ -6068,7 +6624,15 @@
       </w:r>
       <w:proofErr w:type="spellEnd"/>
       <w:r>
-        <w:t xml:space="preserve"> lefut, ez a szöveg lecserélődik vagy arra hogy `</w:t>
+        <w:t xml:space="preserve"> lefut, ez a szöveg lecserélődik vagy </w:t>
+      </w:r>
+      <w:proofErr w:type="gramStart"/>
+      <w:r>
+        <w:t>arra</w:t>
+      </w:r>
+      <w:proofErr w:type="gramEnd"/>
+      <w:r>
+        <w:t xml:space="preserve"> hogy `</w:t>
       </w:r>
       <w:r>
         <w:rPr>
@@ -6182,7 +6746,7 @@
       <w:pPr>
         <w:pStyle w:val="Cmsor1"/>
       </w:pPr>
-      <w:bookmarkStart w:id="22" w:name="_Toc135687696"/>
+      <w:bookmarkStart w:id="22" w:name="_Toc135758557"/>
       <w:r>
         <w:lastRenderedPageBreak/>
         <w:t>Fejlesztői dokumentáció</w:t>
@@ -6191,7 +6755,15 @@
     </w:p>
     <w:p>
       <w:r>
-        <w:t>A szoftver fejlesztéséhez szükséges néhány különböző eszköz, mely nem biztos hogy mindenkinek kéznél van.</w:t>
+        <w:t xml:space="preserve">A szoftver fejlesztéséhez szükséges néhány különböző eszköz, mely nem </w:t>
+      </w:r>
+      <w:proofErr w:type="gramStart"/>
+      <w:r>
+        <w:t>biztos</w:t>
+      </w:r>
+      <w:proofErr w:type="gramEnd"/>
+      <w:r>
+        <w:t xml:space="preserve"> hogy mindenkinek kéznél van.</w:t>
       </w:r>
     </w:p>
     <w:p>
@@ -6544,7 +7116,7 @@
       <w:pPr>
         <w:pStyle w:val="Cmsor2"/>
       </w:pPr>
-      <w:bookmarkStart w:id="23" w:name="_Toc135687697"/>
+      <w:bookmarkStart w:id="23" w:name="_Toc135758558"/>
       <w:r>
         <w:t>Fejlesztői környezet</w:t>
       </w:r>
@@ -6612,7 +7184,7 @@
       <w:pPr>
         <w:pStyle w:val="Cmsor3"/>
       </w:pPr>
-      <w:bookmarkStart w:id="24" w:name="_Toc135687698"/>
+      <w:bookmarkStart w:id="24" w:name="_Toc135758559"/>
       <w:r>
         <w:t>Frontend fejlesztése</w:t>
       </w:r>
@@ -6695,7 +7267,15 @@
       </w:r>
       <w:proofErr w:type="spellEnd"/>
       <w:r>
-        <w:t xml:space="preserve">` parancs lefordítja, és becsomagolja nekünk a kódunkat, melyet az alkalmazás futáskor fel tud használni. Ahhoz hogy teljes mértékben tudjuk tesztelni a frontend </w:t>
+        <w:t xml:space="preserve">` parancs lefordítja, és becsomagolja nekünk a kódunkat, melyet az alkalmazás futáskor fel tud használni. </w:t>
+      </w:r>
+      <w:proofErr w:type="gramStart"/>
+      <w:r>
+        <w:t>Ahhoz</w:t>
+      </w:r>
+      <w:proofErr w:type="gramEnd"/>
+      <w:r>
+        <w:t xml:space="preserve"> hogy teljes mértékben tudjuk tesztelni a frontend </w:t>
       </w:r>
       <w:r>
         <w:t xml:space="preserve">kódját, a backendet is el kell hozzá indítani, hiszen </w:t>
@@ -6713,7 +7293,7 @@
       <w:pPr>
         <w:pStyle w:val="Cmsor3"/>
       </w:pPr>
-      <w:bookmarkStart w:id="25" w:name="_Toc135687699"/>
+      <w:bookmarkStart w:id="25" w:name="_Toc135758560"/>
       <w:r>
         <w:t>Backend fejlesztése</w:t>
       </w:r>
@@ -6903,7 +7483,7 @@
       <w:pPr>
         <w:pStyle w:val="Cmsor3"/>
       </w:pPr>
-      <w:bookmarkStart w:id="26" w:name="_Toc135687700"/>
+      <w:bookmarkStart w:id="26" w:name="_Toc135758561"/>
       <w:proofErr w:type="spellStart"/>
       <w:r>
         <w:t>Szkriptek</w:t>
@@ -6935,15 +7515,25 @@
         <w:t xml:space="preserve">` mappát, mivel ott található az össze </w:t>
       </w:r>
       <w:proofErr w:type="spellStart"/>
+      <w:proofErr w:type="gramStart"/>
       <w:r>
         <w:t>szkript</w:t>
       </w:r>
       <w:proofErr w:type="spellEnd"/>
+      <w:proofErr w:type="gramEnd"/>
       <w:r>
         <w:t xml:space="preserve"> amit az alkalmazás felhasznál. Ezek a rövid kódok mind </w:t>
       </w:r>
       <w:r>
-        <w:t xml:space="preserve">szoros kapcsolatban állnak a backend végpontjaival, és az adatbázissal is, így futtatásukhoz, és tesztelésükhöz is egyaránt </w:t>
+        <w:t xml:space="preserve">szoros kapcsolatban állnak a backend végpontjaival, és az adatbázissal is, így </w:t>
+      </w:r>
+      <w:proofErr w:type="gramStart"/>
+      <w:r>
+        <w:t>futtatásukhoz,</w:t>
+      </w:r>
+      <w:proofErr w:type="gramEnd"/>
+      <w:r>
+        <w:t xml:space="preserve"> és tesztelésükhöz is egyaránt </w:t>
       </w:r>
       <w:r>
         <w:t>szükséges,</w:t>
@@ -6992,7 +7582,15 @@
       </w:r>
       <w:proofErr w:type="spellEnd"/>
       <w:r>
-        <w:t xml:space="preserve"> a frontenden keresztül futtatjuk, ott viszont a kimenetel látszódni fog a böngészőablakban, illetve a terminálon ahol a backendet indítottuk is.</w:t>
+        <w:t xml:space="preserve"> a frontenden keresztül futtatjuk, ott viszont a kimenetel látszódni fog a böngészőablakban, illetve a </w:t>
+      </w:r>
+      <w:proofErr w:type="gramStart"/>
+      <w:r>
+        <w:t>terminálon</w:t>
+      </w:r>
+      <w:proofErr w:type="gramEnd"/>
+      <w:r>
+        <w:t xml:space="preserve"> ahol a backendet indítottuk is.</w:t>
       </w:r>
     </w:p>
     <w:p>
@@ -7007,7 +7605,7 @@
       <w:r>
         <w:br w:type="column"/>
       </w:r>
-      <w:bookmarkStart w:id="27" w:name="_Toc135687701"/>
+      <w:bookmarkStart w:id="27" w:name="_Toc135758562"/>
       <w:r>
         <w:lastRenderedPageBreak/>
         <w:t>Backend kialakítása, és működése</w:t>
@@ -7018,7 +7616,7 @@
       <w:pPr>
         <w:pStyle w:val="Cmsor3"/>
       </w:pPr>
-      <w:bookmarkStart w:id="28" w:name="_Toc135687702"/>
+      <w:bookmarkStart w:id="28" w:name="_Toc135758563"/>
       <w:r>
         <w:t xml:space="preserve">Backend </w:t>
       </w:r>
@@ -7384,7 +7982,15 @@
     </w:p>
     <w:p>
       <w:r>
-        <w:t xml:space="preserve">Míg a CDS segítségével, elég nekünk egy GET kérést elküldeni a `http://localhost:4004/catalog/Books` címre, melyet ha a böngésző URL sávjába beírnánk, JSON formátumban vissza is kapnánk az összes rekordot a </w:t>
+        <w:t xml:space="preserve">Míg a CDS segítségével, elég nekünk egy GET kérést elküldeni a `http://localhost:4004/catalog/Books` címre, </w:t>
+      </w:r>
+      <w:proofErr w:type="gramStart"/>
+      <w:r>
+        <w:t>melyet</w:t>
+      </w:r>
+      <w:proofErr w:type="gramEnd"/>
+      <w:r>
+        <w:t xml:space="preserve"> ha a böngésző URL sávjába beírnánk, JSON formátumban vissza is kapnánk az összes rekordot a </w:t>
       </w:r>
       <w:proofErr w:type="spellStart"/>
       <w:r>
@@ -7455,7 +8061,15 @@
     </w:p>
     <w:p>
       <w:r>
-        <w:t>Az alkalmazásban használt modelleket több ehhez hasonló szolgáltatásba, modellbe, és végpontba szerveztük.</w:t>
+        <w:t xml:space="preserve">Az alkalmazásban használt modelleket több ehhez hasonló szolgáltatásba, </w:t>
+      </w:r>
+      <w:proofErr w:type="gramStart"/>
+      <w:r>
+        <w:t>modellbe,</w:t>
+      </w:r>
+      <w:proofErr w:type="gramEnd"/>
+      <w:r>
+        <w:t xml:space="preserve"> és végpontba szerveztük.</w:t>
       </w:r>
     </w:p>
     <w:p>
@@ -7523,7 +8137,7 @@
       <w:pPr>
         <w:pStyle w:val="Cmsor3"/>
       </w:pPr>
-      <w:bookmarkStart w:id="29" w:name="_Toc135687703"/>
+      <w:bookmarkStart w:id="29" w:name="_Toc135758564"/>
       <w:r>
         <w:t>Adatmodellek</w:t>
       </w:r>
@@ -8164,7 +8778,15 @@
       </w:r>
       <w:proofErr w:type="spellEnd"/>
       <w:r>
-        <w:t>. Ezekben a grafikonokban mindig csak valós értékek jelennek meg, és ezeknek is csak a zárási vagyis a `</w:t>
+        <w:t xml:space="preserve">. Ezekben a grafikonokban mindig csak valós értékek jelennek meg, és ezeknek is csak a </w:t>
+      </w:r>
+      <w:proofErr w:type="gramStart"/>
+      <w:r>
+        <w:t>zárási</w:t>
+      </w:r>
+      <w:proofErr w:type="gramEnd"/>
+      <w:r>
+        <w:t xml:space="preserve"> vagyis a `</w:t>
       </w:r>
       <w:proofErr w:type="spellStart"/>
       <w:r>
@@ -8860,7 +9482,15 @@
       </w:r>
       <w:proofErr w:type="spellEnd"/>
       <w:r>
-        <w:t>` érték mutatja, hogy a grafikonban nem kívánunk nem valós adatokat megjeleníteni, míg a többi érték mutatja, a nem valós adatok közül melyik típusút szeretnénk hogy megjelenjen.</w:t>
+        <w:t xml:space="preserve">` érték mutatja, hogy a grafikonban nem kívánunk nem valós adatokat megjeleníteni, míg a többi érték mutatja, a nem valós adatok közül melyik típusút </w:t>
+      </w:r>
+      <w:proofErr w:type="gramStart"/>
+      <w:r>
+        <w:t>szeretnénk</w:t>
+      </w:r>
+      <w:proofErr w:type="gramEnd"/>
+      <w:r>
+        <w:t xml:space="preserve"> hogy megjelenjen.</w:t>
       </w:r>
     </w:p>
     <w:p>
@@ -8940,7 +9570,15 @@
       </w:r>
       <w:proofErr w:type="spellEnd"/>
       <w:r>
-        <w:t xml:space="preserve"> lefuttat, és kivárja a végeredményt. Általában ez a tábla üres, mivel a frontend kiveszi a megjelenített értékeket , így itt csak a kulcs nélkül indított műveletek, és némelyik nem megjelenített műveletnek a lefutási eredményei vannak.</w:t>
+        <w:t xml:space="preserve"> lefuttat, és kivárja a végeredményt. Általában ez a tábla üres, mivel a frontend kiveszi a megjelenített </w:t>
+      </w:r>
+      <w:proofErr w:type="gramStart"/>
+      <w:r>
+        <w:t>értékeket ,</w:t>
+      </w:r>
+      <w:proofErr w:type="gramEnd"/>
+      <w:r>
+        <w:t xml:space="preserve"> így itt csak a kulcs nélkül indított műveletek, és némelyik nem megjelenített műveletnek a lefutási eredményei vannak.</w:t>
       </w:r>
     </w:p>
     <w:p>
@@ -9168,9 +9806,11 @@
       <w:pPr>
         <w:pStyle w:val="Cmsor3"/>
       </w:pPr>
+      <w:bookmarkStart w:id="30" w:name="_Toc135758565"/>
       <w:r>
         <w:t>Szolgáltatások</w:t>
       </w:r>
+      <w:bookmarkEnd w:id="30"/>
     </w:p>
     <w:p>
       <w:pPr>
@@ -9178,7 +9818,7 @@
       </w:pPr>
       <w:proofErr w:type="spellStart"/>
       <w:r>
-        <w:t>CatalogService</w:t>
+        <w:t>CryptoService</w:t>
       </w:r>
       <w:proofErr w:type="spellEnd"/>
     </w:p>
@@ -9192,7 +9832,15 @@
       </w:r>
       <w:proofErr w:type="spellEnd"/>
       <w:r>
-        <w:t xml:space="preserve"> entitás, és három `</w:t>
+        <w:t xml:space="preserve"> </w:t>
+      </w:r>
+      <w:proofErr w:type="gramStart"/>
+      <w:r>
+        <w:t>entitás,</w:t>
+      </w:r>
+      <w:proofErr w:type="gramEnd"/>
+      <w:r>
+        <w:t xml:space="preserve"> és három `</w:t>
       </w:r>
       <w:proofErr w:type="spellStart"/>
       <w:r>
@@ -9648,7 +10296,2267 @@
       <w:r>
         <w:t xml:space="preserve">, </w:t>
       </w:r>
-    </w:p>
+      <w:r>
+        <w:t xml:space="preserve">a függvény létrehoz egy előre generált grafikont, a kriptovaluta e-havi értékeivel, és ezt belehelyezi az adatbázisba, miután törölte az ugyanehhez a </w:t>
+      </w:r>
+      <w:proofErr w:type="spellStart"/>
+      <w:r>
+        <w:t>kriptovalutához</w:t>
+      </w:r>
+      <w:proofErr w:type="spellEnd"/>
+      <w:r>
+        <w:t xml:space="preserve"> tartozó grafikont, amennyiben létezett volna.</w:t>
+      </w:r>
+    </w:p>
+    <w:p>
+      <w:pPr>
+        <w:pStyle w:val="Cmsor5"/>
+      </w:pPr>
+      <w:proofErr w:type="spellStart"/>
+      <w:r>
+        <w:t>RefreshTicker</w:t>
+      </w:r>
+      <w:proofErr w:type="spellEnd"/>
+    </w:p>
+    <w:p>
+      <w:r>
+        <w:t xml:space="preserve">A </w:t>
+      </w:r>
+      <w:proofErr w:type="spellStart"/>
+      <w:proofErr w:type="gramStart"/>
+      <w:r>
+        <w:t>RefreshTicker</w:t>
+      </w:r>
+      <w:proofErr w:type="spellEnd"/>
+      <w:r>
+        <w:t xml:space="preserve"> ,</w:t>
+      </w:r>
+      <w:proofErr w:type="gramEnd"/>
+      <w:r>
+        <w:t xml:space="preserve"> a </w:t>
+      </w:r>
+      <w:proofErr w:type="spellStart"/>
+      <w:r>
+        <w:t>DeleteTicker</w:t>
+      </w:r>
+      <w:proofErr w:type="spellEnd"/>
+      <w:r>
+        <w:t xml:space="preserve">, és az </w:t>
+      </w:r>
+      <w:proofErr w:type="spellStart"/>
+      <w:r>
+        <w:t>AddTicker</w:t>
+      </w:r>
+      <w:proofErr w:type="spellEnd"/>
+      <w:r>
+        <w:t xml:space="preserve"> funkciójának egybevonása.</w:t>
+      </w:r>
+    </w:p>
+    <w:p>
+      <w:r>
+        <w:t xml:space="preserve">Először törli a kriptovaluta adatait, amennyiben a kérés tartalmazza a szimbólumot. Törlés végbevitele előtt, lekéri az első dátumot mellyel a kriptovaluta szerepel, </w:t>
+      </w:r>
+      <w:r>
+        <w:lastRenderedPageBreak/>
+        <w:t xml:space="preserve">amennyiben a kérés nem tartalmaz megfelelő dátumot. Ezután a függvény, </w:t>
+      </w:r>
+      <w:proofErr w:type="gramStart"/>
+      <w:r>
+        <w:t>hasonlóan</w:t>
+      </w:r>
+      <w:proofErr w:type="gramEnd"/>
+      <w:r>
+        <w:t xml:space="preserve"> mint az </w:t>
+      </w:r>
+      <w:proofErr w:type="spellStart"/>
+      <w:r>
+        <w:t>AddTicker</w:t>
+      </w:r>
+      <w:proofErr w:type="spellEnd"/>
+      <w:r>
+        <w:t xml:space="preserve">, elindítja a megadott </w:t>
+      </w:r>
+      <w:proofErr w:type="spellStart"/>
+      <w:r>
+        <w:t>szkriptet</w:t>
+      </w:r>
+      <w:proofErr w:type="spellEnd"/>
+      <w:r>
+        <w:t>, a megfelelő paraméterekkel, és sikeres futás esetén, törli, és létrehozza a megfelelő grafikont.</w:t>
+      </w:r>
+    </w:p>
+    <w:p>
+      <w:pPr>
+        <w:pStyle w:val="Cmsor4"/>
+      </w:pPr>
+      <w:proofErr w:type="spellStart"/>
+      <w:r>
+        <w:t>ChartService</w:t>
+      </w:r>
+      <w:proofErr w:type="spellEnd"/>
+    </w:p>
+    <w:p>
+      <w:r>
+        <w:t xml:space="preserve">Ez a szolgáltatás tartalmazza a kettő grafikonokhoz kapcsolódó entitást, a </w:t>
+      </w:r>
+      <w:proofErr w:type="spellStart"/>
+      <w:proofErr w:type="gramStart"/>
+      <w:r>
+        <w:t>PreDefinedCharts</w:t>
+      </w:r>
+      <w:proofErr w:type="spellEnd"/>
+      <w:r>
+        <w:t>-ot</w:t>
+      </w:r>
+      <w:proofErr w:type="gramEnd"/>
+      <w:r>
+        <w:t xml:space="preserve"> illetve a </w:t>
+      </w:r>
+      <w:proofErr w:type="spellStart"/>
+      <w:r>
+        <w:t>CustomCharts</w:t>
+      </w:r>
+      <w:proofErr w:type="spellEnd"/>
+      <w:r>
+        <w:t>-ot is. Mellettük `</w:t>
+      </w:r>
+      <w:proofErr w:type="spellStart"/>
+      <w:r>
+        <w:t>action</w:t>
+      </w:r>
+      <w:proofErr w:type="spellEnd"/>
+      <w:r>
+        <w:t>` -ként megtalálható a `</w:t>
+      </w:r>
+      <w:proofErr w:type="spellStart"/>
+      <w:r>
+        <w:t>RefreshCharts</w:t>
+      </w:r>
+      <w:proofErr w:type="spellEnd"/>
+      <w:r>
+        <w:t xml:space="preserve">` is, paramétere </w:t>
+      </w:r>
+      <w:proofErr w:type="spellStart"/>
+      <w:r>
+        <w:t>opKey</w:t>
+      </w:r>
+      <w:proofErr w:type="spellEnd"/>
+      <w:r>
+        <w:t xml:space="preserve"> – </w:t>
+      </w:r>
+      <w:proofErr w:type="spellStart"/>
+      <w:r>
+        <w:t>szkript</w:t>
+      </w:r>
+      <w:proofErr w:type="spellEnd"/>
+      <w:r>
+        <w:t xml:space="preserve"> operációs kulcsa, </w:t>
+      </w:r>
+      <w:proofErr w:type="spellStart"/>
+      <w:r>
+        <w:t>Edm.String</w:t>
+      </w:r>
+      <w:proofErr w:type="spellEnd"/>
+      <w:r>
+        <w:t xml:space="preserve"> formátumban.</w:t>
+      </w:r>
+    </w:p>
+    <w:p>
+      <w:r>
+        <w:t xml:space="preserve">Ez a cselekmény felel a </w:t>
+      </w:r>
+      <w:r>
+        <w:t>generált grafikonok frissítésének manuális futtatásáért.</w:t>
+      </w:r>
+    </w:p>
+    <w:p>
+      <w:pPr>
+        <w:pStyle w:val="Cmsor5"/>
+      </w:pPr>
+      <w:proofErr w:type="spellStart"/>
+      <w:r>
+        <w:t>RefreshCharts</w:t>
+      </w:r>
+      <w:proofErr w:type="spellEnd"/>
+    </w:p>
+    <w:p>
+      <w:r>
+        <w:t>A kérésben adatként csak egy operációs kulcs szerepel.</w:t>
+      </w:r>
+    </w:p>
+    <w:p>
+      <w:r>
+        <w:t xml:space="preserve">A függvény nem csinál mást, csak elindítja a `monthly_charts.py` nevű </w:t>
+      </w:r>
+      <w:proofErr w:type="spellStart"/>
+      <w:r>
+        <w:t>szkriptet</w:t>
+      </w:r>
+      <w:proofErr w:type="spellEnd"/>
+      <w:r>
+        <w:t xml:space="preserve"> az operációs </w:t>
+      </w:r>
+      <w:proofErr w:type="gramStart"/>
+      <w:r>
+        <w:t>kulccsal</w:t>
+      </w:r>
+      <w:proofErr w:type="gramEnd"/>
+      <w:r>
+        <w:t xml:space="preserve"> mint argumentum, és kiíratja a konzolra, amit a </w:t>
+      </w:r>
+      <w:proofErr w:type="spellStart"/>
+      <w:r>
+        <w:t>python</w:t>
+      </w:r>
+      <w:proofErr w:type="spellEnd"/>
+      <w:r>
+        <w:t xml:space="preserve"> </w:t>
+      </w:r>
+      <w:proofErr w:type="spellStart"/>
+      <w:r>
+        <w:t>szkript</w:t>
+      </w:r>
+      <w:proofErr w:type="spellEnd"/>
+      <w:r>
+        <w:t xml:space="preserve"> írna ki, illetve jelzi a </w:t>
+      </w:r>
+      <w:proofErr w:type="spellStart"/>
+      <w:r>
+        <w:t>szkript</w:t>
+      </w:r>
+      <w:proofErr w:type="spellEnd"/>
+      <w:r>
+        <w:t xml:space="preserve"> </w:t>
+      </w:r>
+      <w:proofErr w:type="spellStart"/>
+      <w:r>
+        <w:t>terminálásának</w:t>
+      </w:r>
+      <w:proofErr w:type="spellEnd"/>
+      <w:r>
+        <w:t xml:space="preserve"> eredményét.</w:t>
+      </w:r>
+    </w:p>
+    <w:p>
+      <w:pPr>
+        <w:pStyle w:val="Cmsor4"/>
+      </w:pPr>
+      <w:proofErr w:type="spellStart"/>
+      <w:r>
+        <w:t>EndpointService</w:t>
+      </w:r>
+      <w:proofErr w:type="spellEnd"/>
+    </w:p>
+    <w:p>
+      <w:r>
+        <w:t xml:space="preserve">Ez a szolgáltatás tartalmazza a </w:t>
+      </w:r>
+      <w:proofErr w:type="spellStart"/>
+      <w:r>
+        <w:t>CommandResult</w:t>
+      </w:r>
+      <w:proofErr w:type="spellEnd"/>
+      <w:r>
+        <w:t xml:space="preserve"> entitást, illetve kettő Action-t mely összefüggésben van az entitás </w:t>
+      </w:r>
+      <w:proofErr w:type="spellStart"/>
+      <w:r>
+        <w:t>mivoltjával</w:t>
+      </w:r>
+      <w:proofErr w:type="spellEnd"/>
+      <w:r>
+        <w:t>.</w:t>
+      </w:r>
+    </w:p>
+    <w:p>
+      <w:pPr>
+        <w:pStyle w:val="Listaszerbekezds"/>
+        <w:numPr>
+          <w:ilvl w:val="0"/>
+          <w:numId w:val="2"/>
+        </w:numPr>
+      </w:pPr>
+      <w:proofErr w:type="spellStart"/>
+      <w:r>
+        <w:t>DeleteResult</w:t>
+      </w:r>
+      <w:proofErr w:type="spellEnd"/>
+      <w:r>
+        <w:t xml:space="preserve">: A megfelelő </w:t>
+      </w:r>
+      <w:proofErr w:type="spellStart"/>
+      <w:r>
+        <w:t>szkript</w:t>
+      </w:r>
+      <w:proofErr w:type="spellEnd"/>
+      <w:r>
+        <w:t xml:space="preserve"> e</w:t>
+      </w:r>
+      <w:proofErr w:type="spellStart"/>
+      <w:r>
+        <w:t>redényének</w:t>
+      </w:r>
+      <w:proofErr w:type="spellEnd"/>
+      <w:r>
+        <w:t xml:space="preserve"> törlése, paramétere </w:t>
+      </w:r>
+      <w:proofErr w:type="spellStart"/>
+      <w:r>
+        <w:t>opKey</w:t>
+      </w:r>
+      <w:proofErr w:type="spellEnd"/>
+      <w:r>
+        <w:t xml:space="preserve">, a </w:t>
+      </w:r>
+      <w:proofErr w:type="spellStart"/>
+      <w:r>
+        <w:t>szkript</w:t>
+      </w:r>
+      <w:proofErr w:type="spellEnd"/>
+      <w:r>
+        <w:t xml:space="preserve"> operációs kulcsa, </w:t>
+      </w:r>
+      <w:proofErr w:type="spellStart"/>
+      <w:r>
+        <w:t>Edm.String</w:t>
+      </w:r>
+      <w:proofErr w:type="spellEnd"/>
+      <w:r>
+        <w:t xml:space="preserve"> formátumban.</w:t>
+      </w:r>
+    </w:p>
+    <w:p>
+      <w:pPr>
+        <w:pStyle w:val="Listaszerbekezds"/>
+        <w:numPr>
+          <w:ilvl w:val="0"/>
+          <w:numId w:val="2"/>
+        </w:numPr>
+      </w:pPr>
+      <w:proofErr w:type="spellStart"/>
+      <w:r>
+        <w:t>Analyst</w:t>
+      </w:r>
+      <w:proofErr w:type="spellEnd"/>
+      <w:r>
+        <w:t xml:space="preserve">: Az `analyst.py` </w:t>
+      </w:r>
+      <w:proofErr w:type="spellStart"/>
+      <w:r>
+        <w:t>szkript</w:t>
+      </w:r>
+      <w:proofErr w:type="spellEnd"/>
+      <w:r>
+        <w:t xml:space="preserve"> futtatásának </w:t>
+      </w:r>
+      <w:proofErr w:type="spellStart"/>
+      <w:r>
+        <w:t>mehívásához</w:t>
+      </w:r>
+      <w:proofErr w:type="spellEnd"/>
+      <w:r>
+        <w:t xml:space="preserve"> használja a program, paraméterei:</w:t>
+      </w:r>
+    </w:p>
+    <w:p>
+      <w:pPr>
+        <w:pStyle w:val="Listaszerbekezds"/>
+        <w:numPr>
+          <w:ilvl w:val="1"/>
+          <w:numId w:val="2"/>
+        </w:numPr>
+      </w:pPr>
+      <w:proofErr w:type="spellStart"/>
+      <w:r>
+        <w:t>ticker</w:t>
+      </w:r>
+      <w:proofErr w:type="spellEnd"/>
+      <w:r>
+        <w:t xml:space="preserve">: a kriptovaluta szimbóluma </w:t>
+      </w:r>
+      <w:proofErr w:type="spellStart"/>
+      <w:r>
+        <w:t>Edm.String</w:t>
+      </w:r>
+      <w:proofErr w:type="spellEnd"/>
+      <w:r>
+        <w:t xml:space="preserve"> formátumban</w:t>
+      </w:r>
+    </w:p>
+    <w:p>
+      <w:pPr>
+        <w:pStyle w:val="Listaszerbekezds"/>
+        <w:numPr>
+          <w:ilvl w:val="1"/>
+          <w:numId w:val="2"/>
+        </w:numPr>
+      </w:pPr>
+      <w:proofErr w:type="spellStart"/>
+      <w:r>
+        <w:t>start_date</w:t>
+      </w:r>
+      <w:proofErr w:type="spellEnd"/>
+      <w:r>
+        <w:t xml:space="preserve">: elemzés kezdeti dátuma </w:t>
+      </w:r>
+      <w:proofErr w:type="spellStart"/>
+      <w:r>
+        <w:t>Edm.String</w:t>
+      </w:r>
+      <w:proofErr w:type="spellEnd"/>
+      <w:r>
+        <w:t xml:space="preserve"> formátumban</w:t>
+      </w:r>
+    </w:p>
+    <w:p>
+      <w:pPr>
+        <w:pStyle w:val="Listaszerbekezds"/>
+        <w:numPr>
+          <w:ilvl w:val="1"/>
+          <w:numId w:val="2"/>
+        </w:numPr>
+      </w:pPr>
+      <w:proofErr w:type="spellStart"/>
+      <w:r>
+        <w:t>end_date</w:t>
+      </w:r>
+      <w:proofErr w:type="spellEnd"/>
+      <w:r>
+        <w:t xml:space="preserve">: elemzés végső dátuma </w:t>
+      </w:r>
+      <w:proofErr w:type="spellStart"/>
+      <w:r>
+        <w:t>Edm.String</w:t>
+      </w:r>
+      <w:proofErr w:type="spellEnd"/>
+      <w:r>
+        <w:t xml:space="preserve"> formátumban</w:t>
+      </w:r>
+    </w:p>
+    <w:p>
+      <w:pPr>
+        <w:pStyle w:val="Listaszerbekezds"/>
+        <w:numPr>
+          <w:ilvl w:val="1"/>
+          <w:numId w:val="2"/>
+        </w:numPr>
+      </w:pPr>
+      <w:proofErr w:type="spellStart"/>
+      <w:r>
+        <w:t>opKey</w:t>
+      </w:r>
+      <w:proofErr w:type="spellEnd"/>
+      <w:r>
+        <w:t xml:space="preserve">: a </w:t>
+      </w:r>
+      <w:proofErr w:type="spellStart"/>
+      <w:r>
+        <w:t>szkript</w:t>
+      </w:r>
+      <w:proofErr w:type="spellEnd"/>
+      <w:r>
+        <w:t xml:space="preserve"> futásának operációs kulcsa</w:t>
+      </w:r>
+    </w:p>
+    <w:p>
+      <w:pPr>
+        <w:pStyle w:val="Cmsor5"/>
+      </w:pPr>
+      <w:proofErr w:type="spellStart"/>
+      <w:r>
+        <w:t>DeleteResult</w:t>
+      </w:r>
+      <w:proofErr w:type="spellEnd"/>
+    </w:p>
+    <w:p>
+      <w:r>
+        <w:t xml:space="preserve">Ez a függvény nem csinál mást, csak helyben kitörli a </w:t>
+      </w:r>
+      <w:proofErr w:type="spellStart"/>
+      <w:r>
+        <w:t>CommandResult</w:t>
+      </w:r>
+      <w:proofErr w:type="spellEnd"/>
+      <w:r>
+        <w:t xml:space="preserve"> táblában lévő rekordokat, melynek </w:t>
+      </w:r>
+      <w:proofErr w:type="spellStart"/>
+      <w:r>
+        <w:t>megyegyezik</w:t>
+      </w:r>
+      <w:proofErr w:type="spellEnd"/>
+      <w:r>
+        <w:t xml:space="preserve"> az operációs kulcsa a kérésben szereplőjével.</w:t>
+      </w:r>
+    </w:p>
+    <w:p>
+      <w:pPr>
+        <w:pStyle w:val="Cmsor5"/>
+      </w:pPr>
+      <w:proofErr w:type="spellStart"/>
+      <w:r>
+        <w:lastRenderedPageBreak/>
+        <w:t>Analyst</w:t>
+      </w:r>
+      <w:proofErr w:type="spellEnd"/>
+    </w:p>
+    <w:p>
+      <w:r>
+        <w:t xml:space="preserve">Hasonlóan, mint a legtöbb </w:t>
+      </w:r>
+      <w:proofErr w:type="spellStart"/>
+      <w:r>
+        <w:t>szkript</w:t>
+      </w:r>
+      <w:proofErr w:type="spellEnd"/>
+      <w:r>
+        <w:t xml:space="preserve"> indításához használt függvénynél, itt is amennyiben nincs megadva a kérésben a kriptovaluta szimbóluma, a függvény terminál. Amennyiben tartalmazza, a függvény meghívja az `analyst.py` </w:t>
+      </w:r>
+      <w:proofErr w:type="spellStart"/>
+      <w:r>
+        <w:t>szkriptet</w:t>
+      </w:r>
+      <w:proofErr w:type="spellEnd"/>
+      <w:r>
+        <w:t>, a kérésben szereplő szimbólummal, kezdődátummal, végdátummal, és operációs kulccsal.</w:t>
+      </w:r>
+    </w:p>
+    <w:p>
+      <w:r>
+        <w:t xml:space="preserve">Itt is a </w:t>
+      </w:r>
+      <w:proofErr w:type="spellStart"/>
+      <w:r>
+        <w:t>szkript</w:t>
+      </w:r>
+      <w:proofErr w:type="spellEnd"/>
+      <w:r>
+        <w:t xml:space="preserve"> futásának eredményét</w:t>
+      </w:r>
+      <w:r>
+        <w:t>, illetve a futása során kiírt üzeneteket jeleníti meg a konzolra.</w:t>
+      </w:r>
+    </w:p>
+    <w:p>
+      <w:pPr>
+        <w:pStyle w:val="Cmsor4"/>
+      </w:pPr>
+      <w:r>
+        <w:t>Szerver</w:t>
+      </w:r>
+    </w:p>
+    <w:p>
+      <w:r>
+        <w:t xml:space="preserve">A szolgálgatások, entitások, végpontok, és ezeket kezelő függvények mellett található még egy </w:t>
+      </w:r>
+      <w:proofErr w:type="spellStart"/>
+      <w:r>
+        <w:t>szkript</w:t>
+      </w:r>
+      <w:proofErr w:type="spellEnd"/>
+      <w:r>
+        <w:t xml:space="preserve"> mely a szerver különböző eseményeit figyeli, és ezeknek megfelelően </w:t>
+      </w:r>
+      <w:proofErr w:type="spellStart"/>
+      <w:r>
+        <w:t>cslekeszik</w:t>
+      </w:r>
+      <w:proofErr w:type="spellEnd"/>
+      <w:r>
+        <w:t>.</w:t>
+      </w:r>
+    </w:p>
+    <w:p>
+      <w:pPr>
+        <w:pStyle w:val="Cmsor5"/>
+      </w:pPr>
+      <w:proofErr w:type="spellStart"/>
+      <w:r>
+        <w:t>Listening</w:t>
+      </w:r>
+      <w:proofErr w:type="spellEnd"/>
+    </w:p>
+    <w:p>
+      <w:r>
+        <w:t xml:space="preserve">Ez az esemény akkor </w:t>
+      </w:r>
+      <w:proofErr w:type="spellStart"/>
+      <w:r>
+        <w:t>triggerelődik</w:t>
+      </w:r>
+      <w:proofErr w:type="spellEnd"/>
+      <w:r>
+        <w:t xml:space="preserve">, amikor a szerver elkezdett a megadott </w:t>
+      </w:r>
+      <w:proofErr w:type="spellStart"/>
+      <w:r>
+        <w:t>porton</w:t>
+      </w:r>
+      <w:proofErr w:type="spellEnd"/>
+      <w:r>
+        <w:t xml:space="preserve"> figyelni a bejövő kapcsolatokra, és képes azokat fogadni, és kiszolgálni, vagyis amikor a program használatra készen fut. Ilyenkor a függvény először is, kiüríti a </w:t>
+      </w:r>
+      <w:proofErr w:type="spellStart"/>
+      <w:r>
+        <w:t>CommandResult</w:t>
+      </w:r>
+      <w:proofErr w:type="spellEnd"/>
+      <w:r>
+        <w:t xml:space="preserve"> tábla rekordjait, majd kigyűjti egy változóba az elérhető kriptovaluták szimbólumait. Ezután párhuzamosan, minden </w:t>
+      </w:r>
+      <w:proofErr w:type="gramStart"/>
+      <w:r>
+        <w:t>szimbólummal</w:t>
+      </w:r>
+      <w:proofErr w:type="gramEnd"/>
+      <w:r>
+        <w:t xml:space="preserve"> amit lekérdezett, lefuttatja az `add_data.py` </w:t>
+      </w:r>
+      <w:proofErr w:type="spellStart"/>
+      <w:r>
+        <w:t>szkriptet</w:t>
+      </w:r>
+      <w:proofErr w:type="spellEnd"/>
+      <w:r>
+        <w:t xml:space="preserve">, azzal a dátummal amellyel az első adott szimbólumú rekord található az adatbázisban, illetve az `add_chart.py` nevű </w:t>
+      </w:r>
+      <w:proofErr w:type="spellStart"/>
+      <w:r>
+        <w:t>szkriptet</w:t>
+      </w:r>
+      <w:proofErr w:type="spellEnd"/>
+      <w:r>
+        <w:t xml:space="preserve">, mely egy olyan </w:t>
+      </w:r>
+      <w:proofErr w:type="spellStart"/>
+      <w:r>
+        <w:t>szkritp</w:t>
+      </w:r>
+      <w:proofErr w:type="spellEnd"/>
+      <w:r>
+        <w:t xml:space="preserve"> amelyhez a </w:t>
+      </w:r>
+      <w:proofErr w:type="spellStart"/>
+      <w:r>
+        <w:t>felhaszáló</w:t>
+      </w:r>
+      <w:proofErr w:type="spellEnd"/>
+      <w:r>
+        <w:t xml:space="preserve"> nem fér hozzá a webes felületen keresztül. Ez a </w:t>
+      </w:r>
+      <w:proofErr w:type="spellStart"/>
+      <w:r>
+        <w:t>szkript</w:t>
+      </w:r>
+      <w:proofErr w:type="spellEnd"/>
+      <w:r>
+        <w:t xml:space="preserve"> felelős a grafikon létrehozásáért, és nem egy </w:t>
+      </w:r>
+      <w:proofErr w:type="spellStart"/>
+      <w:r>
+        <w:t>Javascript</w:t>
+      </w:r>
+      <w:proofErr w:type="spellEnd"/>
+      <w:r>
+        <w:t xml:space="preserve"> </w:t>
+      </w:r>
+      <w:proofErr w:type="spellStart"/>
+      <w:r>
+        <w:t>query</w:t>
+      </w:r>
+      <w:proofErr w:type="spellEnd"/>
+      <w:r>
+        <w:t xml:space="preserve">, mivel a </w:t>
+      </w:r>
+      <w:proofErr w:type="spellStart"/>
+      <w:r>
+        <w:t>for</w:t>
+      </w:r>
+      <w:proofErr w:type="spellEnd"/>
+      <w:r>
+        <w:t xml:space="preserve"> ciklus aszinkron módon megy, és több műveletet is tartalmaz, melynek futására várnia kell a programnak, így egy külön </w:t>
+      </w:r>
+      <w:proofErr w:type="spellStart"/>
+      <w:r>
+        <w:t>szkriptbe</w:t>
+      </w:r>
+      <w:proofErr w:type="spellEnd"/>
+      <w:r>
+        <w:t xml:space="preserve"> szervezve, nem kerülnek bizonyos változók átírásra kiolvasásuk előtt/alatt.</w:t>
+      </w:r>
+    </w:p>
+    <w:p>
+      <w:pPr>
+        <w:pStyle w:val="Cmsor5"/>
+      </w:pPr>
+      <w:proofErr w:type="spellStart"/>
+      <w:r>
+        <w:t>Bootstrap</w:t>
+      </w:r>
+      <w:proofErr w:type="spellEnd"/>
+    </w:p>
+    <w:p>
+      <w:r>
+        <w:t xml:space="preserve">Ez az esemény a backend indításának elején történik. Itt a függvény, csak instruálja az alkalmazást, hogy a beépített </w:t>
+      </w:r>
+      <w:proofErr w:type="spellStart"/>
+      <w:r>
+        <w:t>autmoatikusan</w:t>
+      </w:r>
+      <w:proofErr w:type="spellEnd"/>
+      <w:r>
+        <w:t xml:space="preserve"> generált felület helyett, a frontend felületet használja, és szolgáltassa a felhasználónak, mikor a böngészőbe beírja az alkalmazás elérési pontját.</w:t>
+      </w:r>
+    </w:p>
+    <w:p>
+      <w:r>
+        <w:t xml:space="preserve">Itt található még egy instrukció, mely megmondja az </w:t>
+      </w:r>
+      <w:proofErr w:type="gramStart"/>
+      <w:r>
+        <w:t>alkalmazásnak</w:t>
+      </w:r>
+      <w:proofErr w:type="gramEnd"/>
+      <w:r>
+        <w:t xml:space="preserve"> hogy használja a `</w:t>
+      </w:r>
+      <w:proofErr w:type="spellStart"/>
+      <w:r>
+        <w:t>CORS`nevű</w:t>
+      </w:r>
+      <w:proofErr w:type="spellEnd"/>
+      <w:r>
+        <w:t xml:space="preserve"> csomagot, melynek fő funkciója, hogy különböző címekről is lehessen </w:t>
+      </w:r>
+      <w:proofErr w:type="spellStart"/>
+      <w:r>
+        <w:t>adatmanipuéációs</w:t>
+      </w:r>
+      <w:proofErr w:type="spellEnd"/>
+      <w:r>
+        <w:t xml:space="preserve"> </w:t>
+      </w:r>
+      <w:proofErr w:type="spellStart"/>
+      <w:r>
+        <w:t>máveletek</w:t>
+      </w:r>
+      <w:proofErr w:type="spellEnd"/>
+      <w:r>
+        <w:t xml:space="preserve"> végezni. Ez kifejezetten hasznos, ha egy felhőben lévő </w:t>
+      </w:r>
+      <w:r>
+        <w:lastRenderedPageBreak/>
+        <w:t xml:space="preserve">adatbázishoz csatlakoztatnánk az alkalmazást, vagy elindítanánk a </w:t>
+      </w:r>
+      <w:proofErr w:type="spellStart"/>
+      <w:r>
+        <w:t>React</w:t>
+      </w:r>
+      <w:proofErr w:type="spellEnd"/>
+      <w:r>
+        <w:t xml:space="preserve"> fejlesztői szervert, mely a </w:t>
+      </w:r>
+      <w:proofErr w:type="spellStart"/>
+      <w:r>
+        <w:t>localhost-on</w:t>
+      </w:r>
+      <w:proofErr w:type="spellEnd"/>
+      <w:r>
+        <w:t xml:space="preserve"> fut ugyebár, de a 3000-es </w:t>
+      </w:r>
+      <w:proofErr w:type="spellStart"/>
+      <w:r>
+        <w:t>porton</w:t>
+      </w:r>
+      <w:proofErr w:type="spellEnd"/>
+      <w:r>
+        <w:t xml:space="preserve">, mely </w:t>
+      </w:r>
+      <w:proofErr w:type="spellStart"/>
+      <w:r>
+        <w:t>megszefgné</w:t>
+      </w:r>
+      <w:proofErr w:type="spellEnd"/>
+      <w:r>
+        <w:t xml:space="preserve"> a CORS irányelveket.</w:t>
+      </w:r>
+    </w:p>
+    <w:p>
+      <w:r>
+        <w:t xml:space="preserve">A </w:t>
+      </w:r>
+      <w:proofErr w:type="spellStart"/>
+      <w:r>
+        <w:t>konfig</w:t>
+      </w:r>
+      <w:r>
+        <w:t>utrc</w:t>
+      </w:r>
+      <w:r>
+        <w:t>iós</w:t>
+      </w:r>
+      <w:proofErr w:type="spellEnd"/>
+      <w:r>
+        <w:t xml:space="preserve"> fájlban egy harmadik </w:t>
+      </w:r>
+      <w:r>
+        <w:t xml:space="preserve">függvény is található, mely egy </w:t>
+      </w:r>
+      <w:proofErr w:type="spellStart"/>
+      <w:r>
+        <w:t>CronJob</w:t>
+      </w:r>
+      <w:proofErr w:type="spellEnd"/>
+      <w:r>
+        <w:t>-ot ír le, melyen belül ugyanazon parancsok futnak le, mint a `</w:t>
+      </w:r>
+      <w:proofErr w:type="spellStart"/>
+      <w:r>
+        <w:t>listening</w:t>
+      </w:r>
+      <w:proofErr w:type="spellEnd"/>
+      <w:r>
+        <w:t xml:space="preserve">` eseménynek kezelője során. Ez a </w:t>
+      </w:r>
+      <w:proofErr w:type="spellStart"/>
+      <w:r>
+        <w:t>CronJob</w:t>
+      </w:r>
+      <w:proofErr w:type="spellEnd"/>
+      <w:r>
+        <w:t xml:space="preserve"> minden alkalommal amikor éjfélt üt az óra lefut, és frissíti a kriptovaluták adatait, illetve a hozzájuk tartozó grafikonokat, amennyiben éjfélkor, az alkalmazás fut.</w:t>
+      </w:r>
+    </w:p>
+    <w:p>
+      <w:pPr>
+        <w:spacing w:line="259" w:lineRule="auto"/>
+        <w:jc w:val="left"/>
+      </w:pPr>
+      <w:r>
+        <w:br w:type="page"/>
+      </w:r>
+    </w:p>
+    <w:p>
+      <w:pPr>
+        <w:pStyle w:val="Cmsor2"/>
+      </w:pPr>
+      <w:bookmarkStart w:id="31" w:name="_Toc135758566"/>
+      <w:r>
+        <w:lastRenderedPageBreak/>
+        <w:t xml:space="preserve">Szoftvert támogató </w:t>
+      </w:r>
+      <w:proofErr w:type="spellStart"/>
+      <w:r>
+        <w:t>szkriptek</w:t>
+      </w:r>
+      <w:proofErr w:type="spellEnd"/>
+      <w:r>
+        <w:t xml:space="preserve"> működése</w:t>
+      </w:r>
+      <w:bookmarkEnd w:id="31"/>
+    </w:p>
+    <w:p>
+      <w:r>
+        <w:t xml:space="preserve">A szoftvernek egyes </w:t>
+      </w:r>
+      <w:proofErr w:type="spellStart"/>
+      <w:r>
+        <w:t>funkcionaluitása</w:t>
+      </w:r>
+      <w:proofErr w:type="spellEnd"/>
+      <w:r>
+        <w:t xml:space="preserve"> kiszervezésre került </w:t>
+      </w:r>
+      <w:proofErr w:type="spellStart"/>
+      <w:r>
+        <w:t>python</w:t>
+      </w:r>
+      <w:proofErr w:type="spellEnd"/>
+      <w:r>
+        <w:t xml:space="preserve"> </w:t>
+      </w:r>
+      <w:proofErr w:type="spellStart"/>
+      <w:r>
+        <w:t>szkriptekbe</w:t>
+      </w:r>
+      <w:proofErr w:type="spellEnd"/>
+      <w:r>
+        <w:t xml:space="preserve">, mely a könnyebb adatmanipuláció, és különböző </w:t>
+      </w:r>
+      <w:proofErr w:type="spellStart"/>
+      <w:r>
+        <w:t>előrejelzési</w:t>
+      </w:r>
+      <w:proofErr w:type="spellEnd"/>
+      <w:r>
+        <w:t xml:space="preserve">, elemzési funkciók ellátása </w:t>
+      </w:r>
+      <w:proofErr w:type="spellStart"/>
+      <w:r>
+        <w:t>miattt</w:t>
+      </w:r>
+      <w:proofErr w:type="spellEnd"/>
+      <w:r>
+        <w:t xml:space="preserve"> történt.</w:t>
+      </w:r>
+    </w:p>
+    <w:p>
+      <w:r>
+        <w:t xml:space="preserve">Ezeknek a </w:t>
+      </w:r>
+      <w:proofErr w:type="spellStart"/>
+      <w:r>
+        <w:t>szkripteknek</w:t>
+      </w:r>
+      <w:proofErr w:type="spellEnd"/>
+      <w:r>
+        <w:t xml:space="preserve"> nem javasoljuk az elindítását manuálisan, csak a webes felületen keresztül, a legjobb működés elősegítéséhez.</w:t>
+      </w:r>
+    </w:p>
+    <w:p>
+      <w:r>
+        <w:t xml:space="preserve">A </w:t>
+      </w:r>
+      <w:proofErr w:type="spellStart"/>
+      <w:r>
+        <w:t>python</w:t>
+      </w:r>
+      <w:proofErr w:type="spellEnd"/>
+      <w:r>
+        <w:t xml:space="preserve"> </w:t>
+      </w:r>
+      <w:proofErr w:type="spellStart"/>
+      <w:r>
+        <w:t>szkriptek</w:t>
+      </w:r>
+      <w:proofErr w:type="spellEnd"/>
+      <w:r>
+        <w:t xml:space="preserve"> futtatásához </w:t>
+      </w:r>
+      <w:proofErr w:type="spellStart"/>
+      <w:r>
+        <w:t>pythonra</w:t>
+      </w:r>
+      <w:proofErr w:type="spellEnd"/>
+      <w:r>
+        <w:t xml:space="preserve"> szüksége van a rendszernek, és azon belül több különböző telepített csomagra is.</w:t>
+      </w:r>
+    </w:p>
+    <w:p>
+      <w:pPr>
+        <w:pStyle w:val="Cmsor3"/>
+      </w:pPr>
+      <w:bookmarkStart w:id="32" w:name="_Toc135758567"/>
+      <w:r>
+        <w:t>add_charts.py</w:t>
+      </w:r>
+      <w:bookmarkEnd w:id="32"/>
+    </w:p>
+    <w:p>
+      <w:r>
+        <w:t xml:space="preserve">Ez a </w:t>
+      </w:r>
+      <w:proofErr w:type="spellStart"/>
+      <w:r>
+        <w:t>szkript</w:t>
+      </w:r>
+      <w:proofErr w:type="spellEnd"/>
+      <w:r>
+        <w:t xml:space="preserve">, csak a szoftver számára létezik, a felhasználó nem tudja külön elindítani ezt a </w:t>
+      </w:r>
+      <w:proofErr w:type="spellStart"/>
+      <w:r>
+        <w:t>szkriptet</w:t>
+      </w:r>
+      <w:proofErr w:type="spellEnd"/>
+      <w:r>
+        <w:t xml:space="preserve"> a webes felületen keresztül.</w:t>
+      </w:r>
+    </w:p>
+    <w:p>
+      <w:r>
+        <w:t xml:space="preserve">A </w:t>
+      </w:r>
+      <w:proofErr w:type="spellStart"/>
+      <w:r>
+        <w:t>szkriptre</w:t>
+      </w:r>
+      <w:proofErr w:type="spellEnd"/>
+      <w:r>
+        <w:t xml:space="preserve"> a szoftvernek azért van szüksége, hogy párhuzamos módon képes legyen több grafikont létrehozni indításkor, vagy éjfélkor.</w:t>
+      </w:r>
+    </w:p>
+    <w:p>
+      <w:r>
+        <w:t xml:space="preserve">A </w:t>
+      </w:r>
+      <w:proofErr w:type="spellStart"/>
+      <w:r>
+        <w:t>szkript</w:t>
+      </w:r>
+      <w:proofErr w:type="spellEnd"/>
+      <w:r>
+        <w:t xml:space="preserve"> argumentumként csak egy kriptovaluta szimbólumot kap, és a </w:t>
+      </w:r>
+      <w:proofErr w:type="spellStart"/>
+      <w:r>
+        <w:t>CustomChart</w:t>
+      </w:r>
+      <w:proofErr w:type="spellEnd"/>
+      <w:r>
+        <w:t xml:space="preserve"> végpontba küld egy grafikont, melyben ez a kriptovaluta szerepel, és a </w:t>
+      </w:r>
+      <w:proofErr w:type="spellStart"/>
+      <w:r>
+        <w:t>szkript</w:t>
+      </w:r>
+      <w:proofErr w:type="spellEnd"/>
+      <w:r>
+        <w:t xml:space="preserve"> </w:t>
+      </w:r>
+      <w:proofErr w:type="spellStart"/>
+      <w:r>
+        <w:t>futtatásakori</w:t>
+      </w:r>
+      <w:proofErr w:type="spellEnd"/>
+      <w:r>
+        <w:t xml:space="preserve"> hónap.</w:t>
+      </w:r>
+    </w:p>
+    <w:p>
+      <w:pPr>
+        <w:pStyle w:val="Cmsor3"/>
+      </w:pPr>
+      <w:bookmarkStart w:id="33" w:name="_Toc135758568"/>
+      <w:r>
+        <w:t>add_data.py</w:t>
+      </w:r>
+      <w:bookmarkEnd w:id="33"/>
+    </w:p>
+    <w:p>
+      <w:r>
+        <w:t xml:space="preserve">Ez a </w:t>
+      </w:r>
+      <w:proofErr w:type="spellStart"/>
+      <w:r>
+        <w:t>szkript</w:t>
+      </w:r>
+      <w:proofErr w:type="spellEnd"/>
+      <w:r>
+        <w:t xml:space="preserve"> a legfontosabb az egész szoftveren belül, hisz ez tartalmazza a megfelelő funkcionalitást, hogy új adatokat lehessen a szoftverbe betölteni.</w:t>
+      </w:r>
+    </w:p>
+    <w:p>
+      <w:r>
+        <w:t xml:space="preserve">A </w:t>
+      </w:r>
+      <w:proofErr w:type="spellStart"/>
+      <w:r>
+        <w:t>szkript</w:t>
+      </w:r>
+      <w:proofErr w:type="spellEnd"/>
+      <w:r>
+        <w:t xml:space="preserve"> először csekkolja, hogy argumentumként érkezett-e operációs kulcs, amennyiben nem, vagy az operációs kulcs `null` vagy `</w:t>
+      </w:r>
+      <w:proofErr w:type="spellStart"/>
+      <w:r>
+        <w:t>undefined</w:t>
+      </w:r>
+      <w:proofErr w:type="spellEnd"/>
+      <w:r>
+        <w:t xml:space="preserve">` a </w:t>
+      </w:r>
+      <w:proofErr w:type="spellStart"/>
+      <w:r>
+        <w:t>szkript</w:t>
+      </w:r>
+      <w:proofErr w:type="spellEnd"/>
+      <w:r>
+        <w:t xml:space="preserve"> egy hibaüzenetként kiírja az </w:t>
+      </w:r>
+      <w:proofErr w:type="spellStart"/>
+      <w:r>
+        <w:t>stdout-</w:t>
+      </w:r>
+      <w:proofErr w:type="gramStart"/>
+      <w:r>
+        <w:t>ra</w:t>
+      </w:r>
+      <w:proofErr w:type="spellEnd"/>
+      <w:r>
+        <w:t xml:space="preserve"> ,</w:t>
+      </w:r>
+      <w:proofErr w:type="gramEnd"/>
+      <w:r>
+        <w:t xml:space="preserve"> illetve egy változóba gyűjti, melyet a </w:t>
+      </w:r>
+      <w:proofErr w:type="spellStart"/>
+      <w:r>
+        <w:t>CommandResult</w:t>
+      </w:r>
+      <w:proofErr w:type="spellEnd"/>
+      <w:r>
+        <w:t xml:space="preserve"> táblájának egyik mezőjébe be fog tölteni.</w:t>
+      </w:r>
+    </w:p>
+    <w:p>
+      <w:r>
+        <w:t xml:space="preserve">A </w:t>
+      </w:r>
+      <w:proofErr w:type="spellStart"/>
+      <w:r>
+        <w:t>szkript</w:t>
+      </w:r>
+      <w:proofErr w:type="spellEnd"/>
+      <w:r>
+        <w:t xml:space="preserve"> ellenőrzi, hogy kriptovaluta szimbólum </w:t>
+      </w:r>
+      <w:proofErr w:type="spellStart"/>
+      <w:r>
+        <w:t>értkezett</w:t>
+      </w:r>
+      <w:proofErr w:type="spellEnd"/>
+      <w:r>
+        <w:t>-e mint első argumentum, amennyiben nem, vagy az értéke `null` vagy `</w:t>
+      </w:r>
+      <w:proofErr w:type="spellStart"/>
+      <w:r>
+        <w:t>undefined</w:t>
+      </w:r>
+      <w:proofErr w:type="spellEnd"/>
+      <w:r>
+        <w:t xml:space="preserve">` a </w:t>
+      </w:r>
+      <w:proofErr w:type="spellStart"/>
+      <w:r>
+        <w:t>szkript</w:t>
+      </w:r>
+      <w:proofErr w:type="spellEnd"/>
+      <w:r>
+        <w:t xml:space="preserve"> terminál egyes kóddal, és a hibaüzenetet kiírja a </w:t>
+      </w:r>
+      <w:proofErr w:type="spellStart"/>
+      <w:r>
+        <w:t>stdoutra</w:t>
+      </w:r>
+      <w:proofErr w:type="spellEnd"/>
+      <w:r>
+        <w:t xml:space="preserve">, illetve elküldi a </w:t>
+      </w:r>
+      <w:proofErr w:type="spellStart"/>
+      <w:r>
+        <w:t>CommandResult</w:t>
+      </w:r>
+      <w:proofErr w:type="spellEnd"/>
+      <w:r>
+        <w:t xml:space="preserve"> </w:t>
+      </w:r>
+      <w:proofErr w:type="gramStart"/>
+      <w:r>
+        <w:t>táblájába</w:t>
+      </w:r>
+      <w:proofErr w:type="gramEnd"/>
+      <w:r>
+        <w:t xml:space="preserve"> mint egy rekordot, melyben a parancs az `</w:t>
+      </w:r>
+      <w:proofErr w:type="spellStart"/>
+      <w:r>
+        <w:t>add_data</w:t>
+      </w:r>
+      <w:proofErr w:type="spellEnd"/>
+      <w:r>
+        <w:t>`, az adat a hibaüzenet, és az operációs kulcs az amit megadtunk.</w:t>
+      </w:r>
+    </w:p>
+    <w:p>
+      <w:r>
+        <w:t xml:space="preserve">Ehhez hasonló módon </w:t>
+      </w:r>
+      <w:proofErr w:type="gramStart"/>
+      <w:r>
+        <w:t>ellenőrzi</w:t>
+      </w:r>
+      <w:proofErr w:type="gramEnd"/>
+      <w:r>
+        <w:t xml:space="preserve"> hogy a dátum megadásra került-e és átkonvertálható -e UNIX EPOCH időbélyeggé. Amennyiben nem, a </w:t>
+      </w:r>
+      <w:proofErr w:type="spellStart"/>
+      <w:r>
+        <w:t>szkript</w:t>
+      </w:r>
+      <w:proofErr w:type="spellEnd"/>
+      <w:r>
+        <w:t xml:space="preserve"> kiírja a </w:t>
+      </w:r>
+      <w:proofErr w:type="spellStart"/>
+      <w:r>
+        <w:t>strdoutra</w:t>
+      </w:r>
+      <w:proofErr w:type="spellEnd"/>
+      <w:r>
+        <w:t xml:space="preserve">, és </w:t>
+      </w:r>
+      <w:r>
+        <w:t xml:space="preserve">a változóba </w:t>
+      </w:r>
+      <w:r>
+        <w:lastRenderedPageBreak/>
+        <w:t xml:space="preserve">mely a végeredményt közvetíti, a végére hozzáfűzi. </w:t>
+      </w:r>
+      <w:r>
+        <w:t xml:space="preserve">Ilyenkor a </w:t>
+      </w:r>
+      <w:proofErr w:type="spellStart"/>
+      <w:r>
+        <w:t>szkript</w:t>
+      </w:r>
+      <w:proofErr w:type="spellEnd"/>
+      <w:r>
+        <w:t xml:space="preserve"> kiszámol egy öt évvel ezelőtti dátumnak a UNIX időbélyegjét, és azzal folytatja a futást.</w:t>
+      </w:r>
+    </w:p>
+    <w:p>
+      <w:r>
+        <w:t xml:space="preserve">Ezután a </w:t>
+      </w:r>
+      <w:proofErr w:type="spellStart"/>
+      <w:r>
+        <w:t>szkript</w:t>
+      </w:r>
+      <w:proofErr w:type="spellEnd"/>
+      <w:r>
+        <w:t xml:space="preserve"> ellenőrzi, hogy az adatbázisban szerepel-e az adott kriptovaluta, amennyiben igen, a </w:t>
+      </w:r>
+      <w:proofErr w:type="spellStart"/>
+      <w:r>
+        <w:t>szkript</w:t>
+      </w:r>
+      <w:proofErr w:type="spellEnd"/>
+      <w:r>
+        <w:t xml:space="preserve"> terminál egyes hibakóddal, és a hibát kiírja az </w:t>
+      </w:r>
+      <w:proofErr w:type="spellStart"/>
+      <w:r>
+        <w:t>stdoutra</w:t>
+      </w:r>
+      <w:proofErr w:type="spellEnd"/>
+      <w:r>
+        <w:t xml:space="preserve">, és elküldi a </w:t>
+      </w:r>
+      <w:proofErr w:type="spellStart"/>
+      <w:r>
+        <w:t>CommandResult</w:t>
+      </w:r>
+      <w:proofErr w:type="spellEnd"/>
+      <w:r>
+        <w:t xml:space="preserve"> táblába is.</w:t>
+      </w:r>
+    </w:p>
+    <w:p>
+      <w:r>
+        <w:t xml:space="preserve">A </w:t>
+      </w:r>
+      <w:proofErr w:type="spellStart"/>
+      <w:r>
+        <w:t>szkript</w:t>
+      </w:r>
+      <w:proofErr w:type="spellEnd"/>
+      <w:r>
+        <w:t xml:space="preserve"> ezután megkonstruálja a letöltési URL-t mellyel a yahoo.com-</w:t>
+      </w:r>
+      <w:proofErr w:type="spellStart"/>
+      <w:r>
+        <w:t>ról</w:t>
+      </w:r>
+      <w:proofErr w:type="spellEnd"/>
+      <w:r>
+        <w:t xml:space="preserve"> lekéri egy CSV </w:t>
+      </w:r>
+      <w:proofErr w:type="spellStart"/>
+      <w:r>
+        <w:t>fomátumban</w:t>
+      </w:r>
+      <w:proofErr w:type="spellEnd"/>
+      <w:r>
+        <w:t xml:space="preserve"> a kriptovaluta adatait. Amennyiben hiba történik a letöltés alatt, a </w:t>
+      </w:r>
+      <w:proofErr w:type="spellStart"/>
+      <w:r>
+        <w:t>szkript</w:t>
+      </w:r>
+      <w:proofErr w:type="spellEnd"/>
+      <w:r>
+        <w:t xml:space="preserve"> itt is hasonló módon, terminál egyes kóddal, </w:t>
+      </w:r>
+      <w:r>
+        <w:t xml:space="preserve">és a hibát kiírja az </w:t>
+      </w:r>
+      <w:proofErr w:type="spellStart"/>
+      <w:r>
+        <w:t>stdoutra</w:t>
+      </w:r>
+      <w:proofErr w:type="spellEnd"/>
+      <w:r>
+        <w:t xml:space="preserve">, és elküldi a </w:t>
+      </w:r>
+      <w:proofErr w:type="spellStart"/>
+      <w:r>
+        <w:t>CommandResult</w:t>
+      </w:r>
+      <w:proofErr w:type="spellEnd"/>
+      <w:r>
+        <w:t xml:space="preserve"> táblába is.</w:t>
+      </w:r>
+    </w:p>
+    <w:p>
+      <w:r>
+        <w:t>Letöltés után beolvassa a letöltött CSV állományt, törli a fájlt, majd átnevezi az oszlopokat, és hozzáadja a `</w:t>
+      </w:r>
+      <w:proofErr w:type="spellStart"/>
+      <w:r>
+        <w:t>ticker`és</w:t>
+      </w:r>
+      <w:proofErr w:type="spellEnd"/>
+      <w:r>
+        <w:t xml:space="preserve"> a `</w:t>
+      </w:r>
+      <w:proofErr w:type="spellStart"/>
+      <w:r>
+        <w:t>type</w:t>
+      </w:r>
+      <w:proofErr w:type="spellEnd"/>
+      <w:r>
+        <w:t>` nevű oszlopokat. A `</w:t>
+      </w:r>
+      <w:proofErr w:type="spellStart"/>
+      <w:r>
+        <w:t>ticker</w:t>
+      </w:r>
+      <w:proofErr w:type="spellEnd"/>
+      <w:r>
+        <w:t>` oszlop minden értéke a megadott szimbólum lesz, és a `</w:t>
+      </w:r>
+      <w:proofErr w:type="spellStart"/>
+      <w:r>
+        <w:t>type`oszlop</w:t>
+      </w:r>
+      <w:proofErr w:type="spellEnd"/>
+      <w:r>
+        <w:t xml:space="preserve"> értékei mind a `</w:t>
+      </w:r>
+      <w:proofErr w:type="spellStart"/>
+      <w:r>
+        <w:t>real`érték</w:t>
+      </w:r>
+      <w:proofErr w:type="spellEnd"/>
+      <w:r>
+        <w:t xml:space="preserve"> lesz.</w:t>
+      </w:r>
+    </w:p>
+    <w:p>
+      <w:r>
+        <w:t>Ezek után az adathalmaznak a dátum és `</w:t>
+      </w:r>
+      <w:proofErr w:type="spellStart"/>
+      <w:r>
+        <w:t>close</w:t>
+      </w:r>
+      <w:proofErr w:type="spellEnd"/>
+      <w:r>
+        <w:t xml:space="preserve">` értékeiből készít egy sorozatot, </w:t>
+      </w:r>
+      <w:proofErr w:type="spellStart"/>
+      <w:r>
+        <w:t>melyenek</w:t>
+      </w:r>
+      <w:proofErr w:type="spellEnd"/>
+      <w:r>
+        <w:t xml:space="preserve"> veszi a második felét, a negyedik negyedét, és a tizedik tizedét, mind külön-külön adathalmazokba. Ezeknek </w:t>
+      </w:r>
+      <w:r>
+        <w:t xml:space="preserve">a halmazoknak a hiányzó értékeit interpolálással lecseréljük, majd példányát létrehozzuk az </w:t>
+      </w:r>
+      <w:proofErr w:type="spellStart"/>
+      <w:r>
+        <w:t>XGBModelnek</w:t>
+      </w:r>
+      <w:proofErr w:type="spellEnd"/>
+      <w:r>
+        <w:t>.</w:t>
+      </w:r>
+    </w:p>
+    <w:p>
+      <w:r>
+        <w:t xml:space="preserve">Mielőtt a </w:t>
+      </w:r>
+      <w:proofErr w:type="spellStart"/>
+      <w:r>
+        <w:t>predikciókat</w:t>
+      </w:r>
+      <w:proofErr w:type="spellEnd"/>
+      <w:r>
+        <w:t xml:space="preserve"> lefuttatjuk, létrehozunk egy listát, melyben a </w:t>
+      </w:r>
+      <w:proofErr w:type="spellStart"/>
+      <w:r>
+        <w:t>prediktált</w:t>
+      </w:r>
+      <w:proofErr w:type="spellEnd"/>
+      <w:r>
+        <w:t xml:space="preserve"> értékekhez tartozó dátumokat legeneráljuk, méghozzá </w:t>
+      </w:r>
+      <w:proofErr w:type="spellStart"/>
+      <w:r>
+        <w:t>mához</w:t>
+      </w:r>
+      <w:proofErr w:type="spellEnd"/>
+      <w:r>
+        <w:t xml:space="preserve"> a következő 60 nap dátumát.</w:t>
+      </w:r>
+    </w:p>
+    <w:p>
+      <w:proofErr w:type="spellStart"/>
+      <w:r>
+        <w:t>Eztán</w:t>
+      </w:r>
+      <w:proofErr w:type="spellEnd"/>
+      <w:r>
+        <w:t xml:space="preserve"> mindhárom adatsorozattal melyet létrehoztunk, a következő dolgokat tesszük:</w:t>
+      </w:r>
+    </w:p>
+    <w:p>
+      <w:pPr>
+        <w:pStyle w:val="Listaszerbekezds"/>
+        <w:numPr>
+          <w:ilvl w:val="0"/>
+          <w:numId w:val="2"/>
+        </w:numPr>
+      </w:pPr>
+      <w:r>
+        <w:t>az eredeti adatszerkezethez hasonlóan, legeneráljuk a `</w:t>
+      </w:r>
+      <w:proofErr w:type="spellStart"/>
+      <w:r>
+        <w:t>ticker</w:t>
+      </w:r>
+      <w:proofErr w:type="spellEnd"/>
+      <w:r>
+        <w:t>` mezőt, és a `</w:t>
+      </w:r>
+      <w:proofErr w:type="spellStart"/>
+      <w:r>
+        <w:t>type</w:t>
+      </w:r>
+      <w:proofErr w:type="spellEnd"/>
+      <w:r>
+        <w:t xml:space="preserve">` mezőt, mely </w:t>
+      </w:r>
+      <w:proofErr w:type="spellStart"/>
+      <w:r>
+        <w:t>adaathalmaztól</w:t>
+      </w:r>
+      <w:proofErr w:type="spellEnd"/>
+      <w:r>
+        <w:t xml:space="preserve"> függően lehet forecast_05, forecast_075, forecast_09</w:t>
+      </w:r>
+    </w:p>
+    <w:p>
+      <w:pPr>
+        <w:pStyle w:val="Listaszerbekezds"/>
+        <w:numPr>
+          <w:ilvl w:val="0"/>
+          <w:numId w:val="2"/>
+        </w:numPr>
+      </w:pPr>
+      <w:r>
+        <w:t xml:space="preserve">az egyik modellt betaníttatjuk a z </w:t>
+      </w:r>
+      <w:proofErr w:type="spellStart"/>
+      <w:r>
+        <w:t>adathlmazzal</w:t>
+      </w:r>
+      <w:proofErr w:type="spellEnd"/>
+      <w:r>
+        <w:t>, majd 60 értéket előre generálunk, melyeket áttöltünk egy másik formába.</w:t>
+      </w:r>
+    </w:p>
+    <w:p>
+      <w:pPr>
+        <w:pStyle w:val="Listaszerbekezds"/>
+        <w:numPr>
+          <w:ilvl w:val="0"/>
+          <w:numId w:val="2"/>
+        </w:numPr>
+      </w:pPr>
+      <w:r>
+        <w:t xml:space="preserve">az így létrejött </w:t>
+      </w:r>
+      <w:proofErr w:type="spellStart"/>
+      <w:r>
+        <w:t>adatszruktúrának</w:t>
+      </w:r>
+      <w:proofErr w:type="spellEnd"/>
+      <w:r>
+        <w:t xml:space="preserve"> átnevezzük és átrendezzük az oszlopait, hogy megegyezzen a </w:t>
+      </w:r>
+      <w:proofErr w:type="spellStart"/>
+      <w:r>
+        <w:t>Crypto</w:t>
+      </w:r>
+      <w:proofErr w:type="spellEnd"/>
+      <w:r>
+        <w:t xml:space="preserve"> modellben lévő sémával.</w:t>
+      </w:r>
+    </w:p>
+    <w:p>
+      <w:r>
+        <w:t xml:space="preserve">Amennyiben a tanítás, vagy a </w:t>
+      </w:r>
+      <w:proofErr w:type="spellStart"/>
+      <w:r>
+        <w:t>predkció</w:t>
+      </w:r>
+      <w:proofErr w:type="spellEnd"/>
+      <w:r>
+        <w:t xml:space="preserve"> hibába ütközik, kiírjuk az </w:t>
+      </w:r>
+      <w:proofErr w:type="spellStart"/>
+      <w:r>
+        <w:t>sdtoutra</w:t>
+      </w:r>
+      <w:proofErr w:type="spellEnd"/>
+      <w:r>
+        <w:t xml:space="preserve">, és </w:t>
+      </w:r>
+      <w:proofErr w:type="spellStart"/>
+      <w:r>
+        <w:t>hozáfűzzük</w:t>
+      </w:r>
+      <w:proofErr w:type="spellEnd"/>
+      <w:r>
+        <w:t xml:space="preserve"> a változóhoz mely a </w:t>
+      </w:r>
+      <w:proofErr w:type="spellStart"/>
+      <w:r>
+        <w:t>szkript</w:t>
+      </w:r>
+      <w:proofErr w:type="spellEnd"/>
+      <w:r>
+        <w:t xml:space="preserve"> lefutási állapotát őrzi.</w:t>
+      </w:r>
+    </w:p>
+    <w:p>
+      <w:r>
+        <w:t xml:space="preserve">Tapasztalatink szerint, a </w:t>
+      </w:r>
+      <w:proofErr w:type="spellStart"/>
+      <w:r>
+        <w:t>predikció</w:t>
+      </w:r>
+      <w:proofErr w:type="spellEnd"/>
+      <w:r>
+        <w:t xml:space="preserve">, és a tanítás, csak abban az esetben ütközik hibába, amennyiben túl kis mértékű adathalmazt adtunk meg a </w:t>
+      </w:r>
+      <w:proofErr w:type="spellStart"/>
+      <w:r>
+        <w:t>szkriptnek</w:t>
+      </w:r>
+      <w:proofErr w:type="spellEnd"/>
+      <w:r>
+        <w:t xml:space="preserve">, így nagyobb adathalmaz elemzése esetén mindegyik </w:t>
+      </w:r>
+      <w:proofErr w:type="spellStart"/>
+      <w:r>
+        <w:t>predikció</w:t>
+      </w:r>
+      <w:proofErr w:type="spellEnd"/>
+      <w:r>
+        <w:t xml:space="preserve"> sikeresen fog lefutni.</w:t>
+      </w:r>
+    </w:p>
+    <w:p>
+      <w:r>
+        <w:lastRenderedPageBreak/>
+        <w:t xml:space="preserve">Miután a </w:t>
+      </w:r>
+      <w:proofErr w:type="spellStart"/>
+      <w:r>
+        <w:t>predikciókat</w:t>
+      </w:r>
+      <w:proofErr w:type="spellEnd"/>
+      <w:r>
+        <w:t xml:space="preserve"> lefuttattuk, a </w:t>
+      </w:r>
+      <w:proofErr w:type="spellStart"/>
+      <w:r>
+        <w:t>szkript</w:t>
+      </w:r>
+      <w:proofErr w:type="spellEnd"/>
+      <w:r>
+        <w:t xml:space="preserve"> meghatározza a kerekítési értéket</w:t>
+      </w:r>
+      <w:r>
+        <w:t>. Alapesetben három tizedesjegyre kerekít, amennyiben a kriptovaluta `</w:t>
+      </w:r>
+      <w:proofErr w:type="spellStart"/>
+      <w:r>
+        <w:t>close</w:t>
+      </w:r>
+      <w:proofErr w:type="spellEnd"/>
+      <w:r>
+        <w:t xml:space="preserve">` értékei közül a legnagyobb 10-nél kisebb, 5 tizedesjegyre kerekít, </w:t>
+      </w:r>
+      <w:proofErr w:type="gramStart"/>
+      <w:r>
+        <w:t>viszont</w:t>
+      </w:r>
+      <w:proofErr w:type="gramEnd"/>
+      <w:r>
+        <w:t xml:space="preserve"> ha 1000-nél nagyobb akkor csak 2 tizedesjegyre kerekít.</w:t>
+      </w:r>
+    </w:p>
+    <w:p>
+      <w:r>
+        <w:t xml:space="preserve">Miután az adatmanipulációs lépések megvoltak, a </w:t>
+      </w:r>
+      <w:proofErr w:type="spellStart"/>
+      <w:r>
+        <w:t>szkript</w:t>
+      </w:r>
+      <w:proofErr w:type="spellEnd"/>
+      <w:r>
+        <w:t xml:space="preserve"> az eredeti, és a három </w:t>
+      </w:r>
+      <w:proofErr w:type="spellStart"/>
+      <w:r>
+        <w:t>előrejelzett</w:t>
+      </w:r>
+      <w:proofErr w:type="spellEnd"/>
+      <w:r>
+        <w:t xml:space="preserve"> adathalmazt, ugyanazon módon próbálja feltölteni az adatbázisba.</w:t>
+      </w:r>
+    </w:p>
+    <w:p>
+      <w:r>
+        <w:t xml:space="preserve">Először megpróbálja a rekordot feltölteni, amennyiben hibába ütközik feltöltés közben, megpróbálja a rekordot null adatokkal </w:t>
+      </w:r>
+      <w:proofErr w:type="spellStart"/>
+      <w:r>
+        <w:t>feltülteni</w:t>
+      </w:r>
+      <w:proofErr w:type="spellEnd"/>
+      <w:r>
+        <w:t xml:space="preserve">, ha így is hibába ütközik </w:t>
+      </w:r>
+      <w:r>
+        <w:t>a s</w:t>
+      </w:r>
+      <w:proofErr w:type="spellStart"/>
+      <w:r>
+        <w:t>zkript</w:t>
+      </w:r>
+      <w:proofErr w:type="spellEnd"/>
+      <w:r>
+        <w:t xml:space="preserve"> terminál egyes hibakóddal, és a hibát kiírja az </w:t>
+      </w:r>
+      <w:proofErr w:type="spellStart"/>
+      <w:r>
+        <w:t>stdoutra</w:t>
+      </w:r>
+      <w:proofErr w:type="spellEnd"/>
+      <w:r>
+        <w:t xml:space="preserve">, és elküldi a </w:t>
+      </w:r>
+      <w:proofErr w:type="spellStart"/>
+      <w:r>
+        <w:t>CommandResult</w:t>
+      </w:r>
+      <w:proofErr w:type="spellEnd"/>
+      <w:r>
+        <w:t xml:space="preserve"> táblába is.</w:t>
+      </w:r>
+    </w:p>
+    <w:p>
+      <w:r>
+        <w:t xml:space="preserve">Amennyiben a </w:t>
+      </w:r>
+      <w:proofErr w:type="spellStart"/>
+      <w:r>
+        <w:t>szkript</w:t>
+      </w:r>
+      <w:proofErr w:type="spellEnd"/>
+      <w:r>
+        <w:t xml:space="preserve"> hibába ütközött volna olyan helyen, melyen nem lett volna lekezelve, </w:t>
+      </w:r>
+      <w:r>
+        <w:t xml:space="preserve">a </w:t>
+      </w:r>
+      <w:proofErr w:type="spellStart"/>
+      <w:r>
+        <w:t>szkript</w:t>
+      </w:r>
+      <w:proofErr w:type="spellEnd"/>
+      <w:r>
+        <w:t xml:space="preserve"> ugyanúgy </w:t>
+      </w:r>
+      <w:r>
+        <w:t xml:space="preserve">és a hibát kiírja az </w:t>
+      </w:r>
+      <w:proofErr w:type="spellStart"/>
+      <w:r>
+        <w:t>stdoutra</w:t>
+      </w:r>
+      <w:proofErr w:type="spellEnd"/>
+      <w:r>
+        <w:t xml:space="preserve">, és elküldi a </w:t>
+      </w:r>
+      <w:proofErr w:type="spellStart"/>
+      <w:r>
+        <w:t>CommandResult</w:t>
+      </w:r>
+      <w:proofErr w:type="spellEnd"/>
+      <w:r>
+        <w:t xml:space="preserve"> táblába is.</w:t>
+      </w:r>
+    </w:p>
+    <w:p>
+      <w:pPr>
+        <w:pStyle w:val="Cmsor3"/>
+      </w:pPr>
+      <w:bookmarkStart w:id="34" w:name="_Toc135758569"/>
+      <w:r>
+        <w:t>analysis.py</w:t>
+      </w:r>
+      <w:bookmarkEnd w:id="34"/>
+    </w:p>
+    <w:p>
+      <w:r>
+        <w:t xml:space="preserve">A </w:t>
+      </w:r>
+      <w:proofErr w:type="spellStart"/>
+      <w:r>
+        <w:t>szkript</w:t>
+      </w:r>
+      <w:proofErr w:type="spellEnd"/>
+      <w:r>
+        <w:t xml:space="preserve"> egy kriptovaluta időintervallum alatti elemzésért felelős, és ezt jeleníti meg a `</w:t>
+      </w:r>
+      <w:proofErr w:type="spellStart"/>
+      <w:r>
+        <w:t>Run</w:t>
+      </w:r>
+      <w:proofErr w:type="spellEnd"/>
+      <w:r>
+        <w:t xml:space="preserve"> Script` felületen, miután a meghívásra került a webes felületen.</w:t>
+      </w:r>
+    </w:p>
+    <w:p>
+      <w:r>
+        <w:t xml:space="preserve">Megadja a legkisebb, legnagyobb értéket és az átlagot az időintervallumon belül, illetve az utolsó 10 napot nézve, ugyanezeket az értékeket. </w:t>
+      </w:r>
+      <w:proofErr w:type="spellStart"/>
+      <w:r>
+        <w:t>Eztán</w:t>
+      </w:r>
+      <w:proofErr w:type="spellEnd"/>
+      <w:r>
+        <w:t xml:space="preserve"> </w:t>
+      </w:r>
+      <w:proofErr w:type="spellStart"/>
+      <w:r>
+        <w:t>LinearRegression</w:t>
+      </w:r>
+      <w:proofErr w:type="spellEnd"/>
+      <w:r>
+        <w:t xml:space="preserve"> modell segítségével </w:t>
+      </w:r>
+      <w:proofErr w:type="spellStart"/>
+      <w:r>
+        <w:t>előrejelez</w:t>
+      </w:r>
+      <w:proofErr w:type="spellEnd"/>
+      <w:r>
+        <w:t xml:space="preserve"> egy kialakuló trendet.</w:t>
+      </w:r>
+    </w:p>
+    <w:p>
+      <w:r>
+        <w:t xml:space="preserve">Ezeket az értékeket mind a </w:t>
+      </w:r>
+      <w:proofErr w:type="spellStart"/>
+      <w:r>
+        <w:t>CommandResult</w:t>
+      </w:r>
+      <w:proofErr w:type="spellEnd"/>
+      <w:r>
+        <w:t xml:space="preserve"> táblába tölti be, és ezek alapján jeleníti meg a frontend.</w:t>
+      </w:r>
+    </w:p>
+    <w:p>
+      <w:r>
+        <w:t xml:space="preserve">A </w:t>
+      </w:r>
+      <w:proofErr w:type="spellStart"/>
+      <w:r>
+        <w:t>szkript</w:t>
+      </w:r>
+      <w:proofErr w:type="spellEnd"/>
+      <w:r>
+        <w:t xml:space="preserve"> hasonlóan az add_data.py-hoz először ellenőrzi az operációs kulcs létezését, és értékét, majd a megadott kriptovaluta szimbólum létezését, és értékét.</w:t>
+      </w:r>
+    </w:p>
+    <w:p>
+      <w:r>
+        <w:t xml:space="preserve">Ezután a kezdő </w:t>
+      </w:r>
+      <w:r>
+        <w:t>é</w:t>
+      </w:r>
+      <w:r>
+        <w:t xml:space="preserve">s végdátumot ellenőrzi, amennyiben nincs kezdődátum </w:t>
+      </w:r>
+      <w:r>
+        <w:t xml:space="preserve">1970-01-01-et veszi kezdődátumnak, amennyiben nincs végdátum, </w:t>
+      </w:r>
+      <w:proofErr w:type="spellStart"/>
+      <w:r>
+        <w:t>None-nak</w:t>
+      </w:r>
+      <w:proofErr w:type="spellEnd"/>
+      <w:r>
+        <w:t xml:space="preserve"> veszi az értéket és kihagyja a lekérdezésből.</w:t>
+      </w:r>
+    </w:p>
+    <w:p>
+      <w:r>
+        <w:t xml:space="preserve">A változóhoz hozzáköti </w:t>
+      </w:r>
+      <w:proofErr w:type="spellStart"/>
+      <w:r>
+        <w:t>pontoszvessző</w:t>
+      </w:r>
+      <w:proofErr w:type="spellEnd"/>
+      <w:r>
+        <w:t xml:space="preserve"> után a szimbólumot, a kezdődátumot és a végdátumot. </w:t>
+      </w:r>
+    </w:p>
+    <w:p>
+      <w:r>
+        <w:lastRenderedPageBreak/>
+        <w:t xml:space="preserve">Ezután lekéri a kiválasztott kriptovaluta értékeit, majd beletölti egy adatszerkezetbe. Kiszámítja a kerekítési számot, ugyanazzal a módszerrel, mint az `add_data.py` </w:t>
+      </w:r>
+      <w:proofErr w:type="spellStart"/>
+      <w:r>
+        <w:t>szkriptben</w:t>
+      </w:r>
+      <w:proofErr w:type="spellEnd"/>
+      <w:r>
+        <w:t>, majd az alábbi értékeket hozzáteszi a változóhoz:</w:t>
+      </w:r>
+    </w:p>
+    <w:p>
+      <w:pPr>
+        <w:pStyle w:val="Listaszerbekezds"/>
+        <w:numPr>
+          <w:ilvl w:val="0"/>
+          <w:numId w:val="2"/>
+        </w:numPr>
+      </w:pPr>
+      <w:proofErr w:type="spellStart"/>
+      <w:r>
+        <w:t>Range</w:t>
+      </w:r>
+      <w:proofErr w:type="spellEnd"/>
+      <w:r>
+        <w:t>: a legalacsonyabb érték és a legmagasabb érték egy kötőjellel elválasztva</w:t>
+      </w:r>
+    </w:p>
+    <w:p>
+      <w:pPr>
+        <w:pStyle w:val="Listaszerbekezds"/>
+        <w:numPr>
+          <w:ilvl w:val="0"/>
+          <w:numId w:val="2"/>
+        </w:numPr>
+      </w:pPr>
+      <w:proofErr w:type="spellStart"/>
+      <w:r>
+        <w:t>Average</w:t>
+      </w:r>
+      <w:proofErr w:type="spellEnd"/>
+      <w:r>
+        <w:t>: az átlaga a `</w:t>
+      </w:r>
+      <w:proofErr w:type="spellStart"/>
+      <w:r>
+        <w:t>close</w:t>
+      </w:r>
+      <w:proofErr w:type="spellEnd"/>
+      <w:r>
+        <w:t>` értékeknek</w:t>
+      </w:r>
+    </w:p>
+    <w:p>
+      <w:r>
+        <w:t>Amennyiben 10 napnál nagyobb a megadott időintervallum a következő kettő érték is belekerül:</w:t>
+      </w:r>
+    </w:p>
+    <w:p>
+      <w:pPr>
+        <w:pStyle w:val="Listaszerbekezds"/>
+        <w:numPr>
+          <w:ilvl w:val="0"/>
+          <w:numId w:val="2"/>
+        </w:numPr>
+      </w:pPr>
+      <w:r>
+        <w:t xml:space="preserve">10 </w:t>
+      </w:r>
+      <w:proofErr w:type="spellStart"/>
+      <w:r>
+        <w:t>day</w:t>
+      </w:r>
+      <w:proofErr w:type="spellEnd"/>
+      <w:r>
+        <w:t xml:space="preserve"> </w:t>
+      </w:r>
+      <w:proofErr w:type="spellStart"/>
+      <w:r>
+        <w:t>range</w:t>
+      </w:r>
+      <w:proofErr w:type="spellEnd"/>
+      <w:r>
+        <w:t xml:space="preserve">: </w:t>
+      </w:r>
+      <w:proofErr w:type="spellStart"/>
+      <w:r>
+        <w:t>ugynaz</w:t>
+      </w:r>
+      <w:proofErr w:type="spellEnd"/>
+      <w:r>
+        <w:t xml:space="preserve"> mint a </w:t>
+      </w:r>
+      <w:proofErr w:type="spellStart"/>
+      <w:r>
+        <w:t>Range</w:t>
+      </w:r>
+      <w:proofErr w:type="spellEnd"/>
+      <w:r>
+        <w:t xml:space="preserve"> csak az utolsó 10 napra nézve</w:t>
+      </w:r>
+    </w:p>
+    <w:p>
+      <w:pPr>
+        <w:pStyle w:val="Listaszerbekezds"/>
+        <w:numPr>
+          <w:ilvl w:val="0"/>
+          <w:numId w:val="2"/>
+        </w:numPr>
+      </w:pPr>
+      <w:r>
+        <w:t xml:space="preserve">10 </w:t>
+      </w:r>
+      <w:proofErr w:type="spellStart"/>
+      <w:r>
+        <w:t>day</w:t>
+      </w:r>
+      <w:proofErr w:type="spellEnd"/>
+      <w:r>
+        <w:t xml:space="preserve"> </w:t>
+      </w:r>
+      <w:proofErr w:type="spellStart"/>
+      <w:r>
+        <w:t>average</w:t>
+      </w:r>
+      <w:proofErr w:type="spellEnd"/>
+      <w:r>
+        <w:t xml:space="preserve">: </w:t>
+      </w:r>
+      <w:proofErr w:type="spellStart"/>
+      <w:r>
+        <w:t>ugynaz</w:t>
+      </w:r>
+      <w:proofErr w:type="spellEnd"/>
+      <w:r>
+        <w:t xml:space="preserve"> mint a </w:t>
+      </w:r>
+      <w:proofErr w:type="spellStart"/>
+      <w:r>
+        <w:t>Average</w:t>
+      </w:r>
+      <w:proofErr w:type="spellEnd"/>
+      <w:r>
+        <w:t xml:space="preserve"> csak az utolsó 10 napra nézve</w:t>
+      </w:r>
+    </w:p>
+    <w:p>
+      <w:r>
+        <w:t xml:space="preserve">Ezután egy lineáris regressziót használó </w:t>
+      </w:r>
+      <w:proofErr w:type="spellStart"/>
+      <w:r>
+        <w:t>model</w:t>
+      </w:r>
+      <w:proofErr w:type="spellEnd"/>
+      <w:r>
+        <w:t xml:space="preserve"> segítségével </w:t>
+      </w:r>
+      <w:proofErr w:type="spellStart"/>
+      <w:r>
+        <w:t>előrejelzünk</w:t>
+      </w:r>
+      <w:proofErr w:type="spellEnd"/>
+      <w:r>
+        <w:t xml:space="preserve"> 60 napi értéket, majd az első és utolsó </w:t>
+      </w:r>
+      <w:proofErr w:type="spellStart"/>
+      <w:r>
+        <w:t>előrejelzett</w:t>
+      </w:r>
+      <w:proofErr w:type="spellEnd"/>
+      <w:r>
+        <w:t xml:space="preserve"> nap értékéből megállapítjuk, hogy a trend szerint a kriptovaluta értéke felfelé, vagy lefelé fog mozogni, és ezt is belerakjuk a változóba. Amennyiben itt problémába ütköznénk, azt jelenítjük meg a változóban.</w:t>
+      </w:r>
+    </w:p>
+    <w:p>
+      <w:r>
+        <w:t xml:space="preserve">Ezután egy </w:t>
+      </w:r>
+      <w:proofErr w:type="spellStart"/>
+      <w:r>
+        <w:t>pontosbesszővel</w:t>
+      </w:r>
+      <w:proofErr w:type="spellEnd"/>
+      <w:r>
+        <w:t xml:space="preserve"> elválasztva a változó végére a különböző generált adatokat dátummal együtt belerakjuk, hogy a frontend egy grafikon keretein belül kirajzolhassa a generált értékeket.</w:t>
+      </w:r>
+    </w:p>
+    <w:p>
+      <w:r>
+        <w:t xml:space="preserve">Itt is, hasonlóan az `add_data.py`-hoz, ha bárhol hibába ütközne a </w:t>
+      </w:r>
+      <w:proofErr w:type="spellStart"/>
+      <w:r>
+        <w:t>szkript</w:t>
+      </w:r>
+      <w:proofErr w:type="spellEnd"/>
+      <w:r>
+        <w:t>, ami nem lenne lekezelve, a</w:t>
+      </w:r>
+      <w:r>
+        <w:t xml:space="preserve"> sz</w:t>
+      </w:r>
+      <w:proofErr w:type="spellStart"/>
+      <w:r>
+        <w:t>kript</w:t>
+      </w:r>
+      <w:proofErr w:type="spellEnd"/>
+      <w:r>
+        <w:t xml:space="preserve"> terminál egyes hibakóddal, és a hibát kiírja az </w:t>
+      </w:r>
+      <w:proofErr w:type="spellStart"/>
+      <w:r>
+        <w:t>stdoutra</w:t>
+      </w:r>
+      <w:proofErr w:type="spellEnd"/>
+      <w:r>
+        <w:t xml:space="preserve">, és elküldi a </w:t>
+      </w:r>
+      <w:proofErr w:type="spellStart"/>
+      <w:r>
+        <w:t>CommandResult</w:t>
+      </w:r>
+      <w:proofErr w:type="spellEnd"/>
+      <w:r>
+        <w:t xml:space="preserve"> táblába is.</w:t>
+      </w:r>
+    </w:p>
+    <w:p>
+      <w:pPr>
+        <w:pStyle w:val="Cmsor3"/>
+      </w:pPr>
+      <w:bookmarkStart w:id="35" w:name="_Toc135758570"/>
+      <w:r>
+        <w:t>monthly_charts.py</w:t>
+      </w:r>
+      <w:bookmarkEnd w:id="35"/>
+    </w:p>
+    <w:p>
+      <w:r>
+        <w:t xml:space="preserve">Ennek a </w:t>
+      </w:r>
+      <w:proofErr w:type="spellStart"/>
+      <w:r>
+        <w:t>szkriptnek</w:t>
+      </w:r>
+      <w:proofErr w:type="spellEnd"/>
+      <w:r>
+        <w:t xml:space="preserve"> a feladata, hogy törölje, és </w:t>
+      </w:r>
+      <w:proofErr w:type="spellStart"/>
+      <w:r>
+        <w:t>újragenerálja</w:t>
+      </w:r>
+      <w:proofErr w:type="spellEnd"/>
+      <w:r>
+        <w:t xml:space="preserve"> a létrehozott grafikonokat, a felhasználó kérésére. Először kitörli a táblában lévő grafikonokat, majd az adatbázisban lévő kriptovaluták szimbólumaiból, havi grafikonokat generál, és feltölti a </w:t>
+      </w:r>
+      <w:proofErr w:type="spellStart"/>
+      <w:r>
+        <w:t>PreDefinedCharts</w:t>
+      </w:r>
+      <w:proofErr w:type="spellEnd"/>
+      <w:r>
+        <w:t xml:space="preserve"> táblába.</w:t>
+      </w:r>
+    </w:p>
+    <w:p>
+      <w:r>
+        <w:t xml:space="preserve">A </w:t>
+      </w:r>
+      <w:proofErr w:type="spellStart"/>
+      <w:r>
+        <w:t>szkriptnek</w:t>
+      </w:r>
+      <w:proofErr w:type="spellEnd"/>
+      <w:r>
+        <w:t xml:space="preserve"> csak egy argumentuma van, az </w:t>
+      </w:r>
+      <w:proofErr w:type="spellStart"/>
+      <w:r>
+        <w:t>opKey</w:t>
+      </w:r>
+      <w:proofErr w:type="spellEnd"/>
+      <w:r>
+        <w:t>, így először az `add_data.py`-</w:t>
+      </w:r>
+      <w:proofErr w:type="spellStart"/>
+      <w:r>
+        <w:t>hez</w:t>
+      </w:r>
+      <w:proofErr w:type="spellEnd"/>
+      <w:r>
+        <w:t xml:space="preserve"> hasonlóan, ellenőrzi létezik-e az argumentum, és amennyiben nem, vagy </w:t>
+      </w:r>
+      <w:proofErr w:type="spellStart"/>
+      <w:r>
+        <w:t>undefined</w:t>
+      </w:r>
+      <w:proofErr w:type="spellEnd"/>
+      <w:r>
+        <w:t xml:space="preserve">, vagy null, ezt kiírja az </w:t>
+      </w:r>
+      <w:proofErr w:type="spellStart"/>
+      <w:r>
+        <w:t>stdoutra</w:t>
+      </w:r>
+      <w:proofErr w:type="spellEnd"/>
+      <w:r>
+        <w:t>, illetve a változóba, és folytatja a futást.</w:t>
+      </w:r>
+    </w:p>
+    <w:p>
+      <w:r>
+        <w:t xml:space="preserve">Ezután a </w:t>
+      </w:r>
+      <w:proofErr w:type="spellStart"/>
+      <w:r>
+        <w:t>szkript</w:t>
+      </w:r>
+      <w:proofErr w:type="spellEnd"/>
+      <w:r>
+        <w:t xml:space="preserve"> lekéri a kriptovalutákat az adatbázisból és eltárolja.</w:t>
+      </w:r>
+    </w:p>
+    <w:p>
+      <w:r>
+        <w:t xml:space="preserve">Ezután a </w:t>
+      </w:r>
+      <w:proofErr w:type="spellStart"/>
+      <w:r>
+        <w:t>szkript</w:t>
+      </w:r>
+      <w:proofErr w:type="spellEnd"/>
+      <w:r>
+        <w:t xml:space="preserve"> lekéri a generált grafikonokat, majd egyesével kitörl őket az adatbázisból.</w:t>
+      </w:r>
+    </w:p>
+    <w:p>
+      <w:r>
+        <w:lastRenderedPageBreak/>
+        <w:t xml:space="preserve">Ezután, amennyiben talált kriptovaluta adatokat, mindegyikhez konstruál egy grafikont, mely az </w:t>
+      </w:r>
+      <w:proofErr w:type="spellStart"/>
+      <w:r>
+        <w:t>ehavi</w:t>
+      </w:r>
+      <w:proofErr w:type="spellEnd"/>
+      <w:r>
+        <w:t xml:space="preserve"> értékeit fogja mutatni a </w:t>
+      </w:r>
+      <w:proofErr w:type="spellStart"/>
+      <w:r>
+        <w:t>kriptovalutának</w:t>
+      </w:r>
+      <w:proofErr w:type="spellEnd"/>
+      <w:r>
+        <w:t>, majd ezeket feltölti az adatbázisba.</w:t>
+      </w:r>
+    </w:p>
+    <w:p>
+      <w:r>
+        <w:t xml:space="preserve">Ezután elküldi a </w:t>
+      </w:r>
+      <w:proofErr w:type="spellStart"/>
+      <w:r>
+        <w:t>CommandResult</w:t>
+      </w:r>
+      <w:proofErr w:type="spellEnd"/>
+      <w:r>
+        <w:t xml:space="preserve"> táblába, hogy sikeresen frissítette a grafikonokat.</w:t>
+      </w:r>
+    </w:p>
+    <w:p>
+      <w:r>
+        <w:t xml:space="preserve">Hasonlóan, mint a többi </w:t>
+      </w:r>
+      <w:proofErr w:type="spellStart"/>
+      <w:r>
+        <w:t>szkriptnél</w:t>
+      </w:r>
+      <w:proofErr w:type="spellEnd"/>
+      <w:r>
+        <w:t xml:space="preserve">, amennyiben itt is egy lekezeletlen hiba történne, </w:t>
+      </w:r>
+      <w:r>
+        <w:t xml:space="preserve">a </w:t>
+      </w:r>
+      <w:proofErr w:type="spellStart"/>
+      <w:r>
+        <w:t>szkript</w:t>
+      </w:r>
+      <w:proofErr w:type="spellEnd"/>
+      <w:r>
+        <w:t xml:space="preserve"> terminál egyes hibakóddal, és a hibát kiírja az </w:t>
+      </w:r>
+      <w:proofErr w:type="spellStart"/>
+      <w:r>
+        <w:t>stdoutra</w:t>
+      </w:r>
+      <w:proofErr w:type="spellEnd"/>
+      <w:r>
+        <w:t xml:space="preserve">, és elküldi a </w:t>
+      </w:r>
+      <w:proofErr w:type="spellStart"/>
+      <w:r>
+        <w:t>CommandResult</w:t>
+      </w:r>
+      <w:proofErr w:type="spellEnd"/>
+      <w:r>
+        <w:t xml:space="preserve"> táblába is.</w:t>
+      </w:r>
+    </w:p>
+    <w:p/>
     <w:sectPr>
       <w:footerReference w:type="even" r:id="rId11"/>
       <w:footerReference w:type="default" r:id="rId12"/>

</xml_diff>